<commit_message>
Update [Signed] [Book] Dokan - An E-Commerce site.docx
</commit_message>
<xml_diff>
--- a/BOOK/[Signed] [Book] Dokan - An E-Commerce site.docx
+++ b/BOOK/[Signed] [Book] Dokan - An E-Commerce site.docx
@@ -1,6 +1,6 @@
 
 <file path=word/document.xml><?xml version="1.0" encoding="utf-8"?>
-<w:document xmlns:wpc="http://schemas.microsoft.com/office/word/2010/wordprocessingCanvas" xmlns:cx="http://schemas.microsoft.com/office/drawing/2014/chartex" xmlns:cx1="http://schemas.microsoft.com/office/drawing/2015/9/8/chartex" xmlns:cx2="http://schemas.microsoft.com/office/drawing/2015/10/21/chartex" xmlns:cx3="http://schemas.microsoft.com/office/drawing/2016/5/9/chartex" xmlns:cx4="http://schemas.microsoft.com/office/drawing/2016/5/10/chartex" xmlns:cx5="http://schemas.microsoft.com/office/drawing/2016/5/11/chartex" xmlns:cx6="http://schemas.microsoft.com/office/drawing/2016/5/12/chartex" xmlns:cx7="http://schemas.microsoft.com/office/drawing/2016/5/13/chartex" xmlns:cx8="http://schemas.microsoft.com/office/drawing/2016/5/14/chartex" xmlns:mc="http://schemas.openxmlformats.org/markup-compatibility/2006" xmlns:aink="http://schemas.microsoft.com/office/drawing/2016/ink" xmlns:am3d="http://schemas.microsoft.com/office/drawing/2017/model3d" xmlns:o="urn:schemas-microsoft-com:office:office" xmlns:oel="http://schemas.microsoft.com/office/2019/extlst" xmlns:r="http://schemas.openxmlformats.org/officeDocument/2006/relationships" xmlns:m="http://schemas.openxmlformats.org/officeDocument/2006/math" xmlns:v="urn:schemas-microsoft-com:vml" xmlns:wp14="http://schemas.microsoft.com/office/word/2010/wordprocessingDrawing" xmlns:wp="http://schemas.openxmlformats.org/drawingml/2006/wordprocessingDrawing" xmlns:w10="urn:schemas-microsoft-com:office:word" xmlns:w="http://schemas.openxmlformats.org/wordprocessingml/2006/main" xmlns:w14="http://schemas.microsoft.com/office/word/2010/wordml" xmlns:w15="http://schemas.microsoft.com/office/word/2012/wordml" xmlns:w16cex="http://schemas.microsoft.com/office/word/2018/wordml/cex" xmlns:w16cid="http://schemas.microsoft.com/office/word/2016/wordml/cid" xmlns:w16="http://schemas.microsoft.com/office/word/2018/wordml" xmlns:w16sdtdh="http://schemas.microsoft.com/office/word/2020/wordml/sdtdatahash" xmlns:w16se="http://schemas.microsoft.com/office/word/2015/wordml/symex" xmlns:wpg="http://schemas.microsoft.com/office/word/2010/wordprocessingGroup" xmlns:wpi="http://schemas.microsoft.com/office/word/2010/wordprocessingInk" xmlns:wne="http://schemas.microsoft.com/office/word/2006/wordml" xmlns:wps="http://schemas.microsoft.com/office/word/2010/wordprocessingShape" mc:Ignorable="w14 w15 w16se w16cid w16 w16cex w16sdtdh wp14">
+<w:document xmlns:wpc="http://schemas.microsoft.com/office/word/2010/wordprocessingCanvas" xmlns:mc="http://schemas.openxmlformats.org/markup-compatibility/2006" xmlns:o="urn:schemas-microsoft-com:office:office" xmlns:r="http://schemas.openxmlformats.org/officeDocument/2006/relationships" xmlns:m="http://schemas.openxmlformats.org/officeDocument/2006/math" xmlns:v="urn:schemas-microsoft-com:vml" xmlns:wp14="http://schemas.microsoft.com/office/word/2010/wordprocessingDrawing" xmlns:wp="http://schemas.openxmlformats.org/drawingml/2006/wordprocessingDrawing" xmlns:w10="urn:schemas-microsoft-com:office:word" xmlns:w="http://schemas.openxmlformats.org/wordprocessingml/2006/main" xmlns:w14="http://schemas.microsoft.com/office/word/2010/wordml" xmlns:w15="http://schemas.microsoft.com/office/word/2012/wordml" xmlns:wpg="http://schemas.microsoft.com/office/word/2010/wordprocessingGroup" xmlns:wpi="http://schemas.microsoft.com/office/word/2010/wordprocessingInk" xmlns:wne="http://schemas.microsoft.com/office/word/2006/wordml" xmlns:wps="http://schemas.microsoft.com/office/word/2010/wordprocessingShape" mc:Ignorable="w14 w15 wp14">
   <w:body>
     <w:p>
       <w:pPr>
@@ -65,8 +65,13 @@
       <w:pPr>
         <w:pStyle w:val="thesistitle"/>
       </w:pPr>
-      <w:r>
-        <w:t>Dokan – An E-Commerce Site</w:t>
+      <w:proofErr w:type="spellStart"/>
+      <w:r>
+        <w:t>Dokan</w:t>
+      </w:r>
+      <w:proofErr w:type="spellEnd"/>
+      <w:r>
+        <w:t xml:space="preserve"> – An E-Commerce Site</w:t>
       </w:r>
     </w:p>
     <w:p>
@@ -231,12 +236,21 @@
                 <w:sz w:val="24"/>
               </w:rPr>
             </w:pPr>
+            <w:proofErr w:type="spellStart"/>
             <w:r>
               <w:rPr>
                 <w:b w:val="0"/>
                 <w:sz w:val="24"/>
               </w:rPr>
-              <w:t>Shafiq Ahmed</w:t>
+              <w:t>Shafiq</w:t>
+            </w:r>
+            <w:proofErr w:type="spellEnd"/>
+            <w:r>
+              <w:rPr>
+                <w:b w:val="0"/>
+                <w:sz w:val="24"/>
+              </w:rPr>
+              <w:t xml:space="preserve"> Ahmed</w:t>
             </w:r>
           </w:p>
         </w:tc>
@@ -300,13 +314,47 @@
                 <w:sz w:val="24"/>
               </w:rPr>
             </w:pPr>
+            <w:proofErr w:type="spellStart"/>
             <w:r>
               <w:rPr>
                 <w:b w:val="0"/>
                 <w:sz w:val="24"/>
               </w:rPr>
-              <w:t>Tajbiur Shahrior Rimon</w:t>
-            </w:r>
+              <w:t>Tajbiur</w:t>
+            </w:r>
+            <w:proofErr w:type="spellEnd"/>
+            <w:r>
+              <w:rPr>
+                <w:b w:val="0"/>
+                <w:sz w:val="24"/>
+              </w:rPr>
+              <w:t xml:space="preserve"> </w:t>
+            </w:r>
+            <w:proofErr w:type="spellStart"/>
+            <w:r>
+              <w:rPr>
+                <w:b w:val="0"/>
+                <w:sz w:val="24"/>
+              </w:rPr>
+              <w:t>Shahrior</w:t>
+            </w:r>
+            <w:proofErr w:type="spellEnd"/>
+            <w:r>
+              <w:rPr>
+                <w:b w:val="0"/>
+                <w:sz w:val="24"/>
+              </w:rPr>
+              <w:t xml:space="preserve"> </w:t>
+            </w:r>
+            <w:proofErr w:type="spellStart"/>
+            <w:r>
+              <w:rPr>
+                <w:b w:val="0"/>
+                <w:sz w:val="24"/>
+              </w:rPr>
+              <w:t>Rimon</w:t>
+            </w:r>
+            <w:proofErr w:type="spellEnd"/>
           </w:p>
         </w:tc>
       </w:tr>
@@ -709,12 +757,21 @@
                 <w:szCs w:val="20"/>
               </w:rPr>
             </w:pPr>
+            <w:proofErr w:type="spellStart"/>
             <w:r>
               <w:rPr>
                 <w:b/>
                 <w:szCs w:val="20"/>
               </w:rPr>
-              <w:t>Shafiq Ahmed</w:t>
+              <w:t>Shafiq</w:t>
+            </w:r>
+            <w:proofErr w:type="spellEnd"/>
+            <w:r>
+              <w:rPr>
+                <w:b/>
+                <w:szCs w:val="20"/>
+              </w:rPr>
+              <w:t xml:space="preserve"> Ahmed</w:t>
             </w:r>
           </w:p>
           <w:p>
@@ -1021,13 +1078,47 @@
                 <w:szCs w:val="20"/>
               </w:rPr>
             </w:pPr>
+            <w:proofErr w:type="spellStart"/>
             <w:r>
               <w:rPr>
                 <w:b/>
                 <w:szCs w:val="20"/>
               </w:rPr>
-              <w:t>Tajbiur Shahrior Rimon</w:t>
-            </w:r>
+              <w:t>Tajbiur</w:t>
+            </w:r>
+            <w:proofErr w:type="spellEnd"/>
+            <w:r>
+              <w:rPr>
+                <w:b/>
+                <w:szCs w:val="20"/>
+              </w:rPr>
+              <w:t xml:space="preserve"> </w:t>
+            </w:r>
+            <w:proofErr w:type="spellStart"/>
+            <w:r>
+              <w:rPr>
+                <w:b/>
+                <w:szCs w:val="20"/>
+              </w:rPr>
+              <w:t>Shahrior</w:t>
+            </w:r>
+            <w:proofErr w:type="spellEnd"/>
+            <w:r>
+              <w:rPr>
+                <w:b/>
+                <w:szCs w:val="20"/>
+              </w:rPr>
+              <w:t xml:space="preserve"> </w:t>
+            </w:r>
+            <w:proofErr w:type="spellStart"/>
+            <w:r>
+              <w:rPr>
+                <w:b/>
+                <w:szCs w:val="20"/>
+              </w:rPr>
+              <w:t>Rimon</w:t>
+            </w:r>
+            <w:proofErr w:type="spellEnd"/>
           </w:p>
           <w:p>
             <w:pPr>
@@ -1178,11 +1269,19 @@
         </w:rPr>
         <w:t>The project titled “</w:t>
       </w:r>
+      <w:proofErr w:type="spellStart"/>
       <w:r>
         <w:rPr>
           <w:sz w:val="22"/>
         </w:rPr>
-        <w:t>Dokan – An E-Commerce Site</w:t>
+        <w:t>Dokan</w:t>
+      </w:r>
+      <w:proofErr w:type="spellEnd"/>
+      <w:r>
+        <w:rPr>
+          <w:sz w:val="22"/>
+        </w:rPr>
+        <w:t xml:space="preserve"> – An E-Commerce Site</w:t>
       </w:r>
       <w:r>
         <w:rPr>
@@ -3561,6 +3660,7 @@
               <w:rPr>
                 <w:rFonts w:ascii="Times New Roman" w:hAnsi="Times New Roman"/>
               </w:rPr>
+              <w:lastRenderedPageBreak/>
               <w:t>6</w:t>
             </w:r>
             <w:r>
@@ -4567,7 +4667,6 @@
                 <w:b/>
                 <w:sz w:val="40"/>
               </w:rPr>
-              <w:lastRenderedPageBreak/>
               <w:t xml:space="preserve">Chapter 1: </w:t>
             </w:r>
             <w:r>
@@ -4711,12 +4810,21 @@
         </w:rPr>
         <w:t xml:space="preserve"> using </w:t>
       </w:r>
-      <w:r>
-        <w:rPr>
-          <w:sz w:val="24"/>
-          <w:szCs w:val="24"/>
-        </w:rPr>
-        <w:t>React typescript and Java spring boot frameworks</w:t>
+      <w:proofErr w:type="gramStart"/>
+      <w:r>
+        <w:rPr>
+          <w:sz w:val="24"/>
+          <w:szCs w:val="24"/>
+        </w:rPr>
+        <w:t>React</w:t>
+      </w:r>
+      <w:proofErr w:type="gramEnd"/>
+      <w:r>
+        <w:rPr>
+          <w:sz w:val="24"/>
+          <w:szCs w:val="24"/>
+        </w:rPr>
+        <w:t xml:space="preserve"> typescript and Java spring boot frameworks</w:t>
       </w:r>
       <w:r>
         <w:rPr>
@@ -4757,8 +4865,13 @@
           <w:szCs w:val="24"/>
         </w:rPr>
       </w:pPr>
-      <w:r>
-        <w:t>Dokan – An E-Commerce Site</w:t>
+      <w:proofErr w:type="spellStart"/>
+      <w:r>
+        <w:t>Dokan</w:t>
+      </w:r>
+      <w:proofErr w:type="spellEnd"/>
+      <w:r>
+        <w:t xml:space="preserve"> – An E-Commerce Site</w:t>
       </w:r>
       <w:r>
         <w:rPr>
@@ -5404,7 +5517,6 @@
           <w:b/>
           <w:sz w:val="32"/>
         </w:rPr>
-        <w:lastRenderedPageBreak/>
         <w:t xml:space="preserve">1.2 </w:t>
       </w:r>
       <w:r>
@@ -5710,12 +5822,21 @@
                 <w:bCs/>
               </w:rPr>
             </w:pPr>
+            <w:proofErr w:type="spellStart"/>
             <w:r>
               <w:rPr>
                 <w:b/>
                 <w:bCs/>
               </w:rPr>
-              <w:t>Dokan – An E-Commerce Site</w:t>
+              <w:t>Dokan</w:t>
+            </w:r>
+            <w:proofErr w:type="spellEnd"/>
+            <w:r>
+              <w:rPr>
+                <w:b/>
+                <w:bCs/>
+              </w:rPr>
+              <w:t xml:space="preserve"> – An E-Commerce Site</w:t>
             </w:r>
           </w:p>
         </w:tc>
@@ -5889,7 +6010,6 @@
                 <w:rFonts w:ascii="Times New Roman" w:hAnsi="Times New Roman"/>
                 <w:sz w:val="24"/>
               </w:rPr>
-              <w:lastRenderedPageBreak/>
               <w:br w:type="page"/>
             </w:r>
             <w:r>
@@ -6007,14 +6127,25 @@
         </w:rPr>
         <w:t xml:space="preserve">A systems development life cycle is composed of a number of clearly defined and distinct work phases which are used by systems engineers and systems developers to plan for, design, build, test, and deliver information systems. Like anything that is manufactured on an assembly line, an SDLC aims to produce high-quality systems that meet or exceed customer expectations, based on customer requirements, by delivering systems which move through each clearly defined phase, within scheduled time frames and cost estimates.  Computer systems are complex and often (especially with the recent rise of service-oriented architecture) link multiple traditional systems potentially supplied by different software vendors. To manage this level of complexity, a number of SDLC models or methodologies have been created, such as waterfall, spiral, </w:t>
       </w:r>
-      <w:r>
-        <w:rPr>
-          <w:rFonts w:ascii="Times New Roman" w:hAnsi="Times New Roman"/>
-          <w:b/>
-          <w:sz w:val="24"/>
-          <w:szCs w:val="24"/>
-        </w:rPr>
-        <w:t>Agile software development</w:t>
+      <w:proofErr w:type="gramStart"/>
+      <w:r>
+        <w:rPr>
+          <w:rFonts w:ascii="Times New Roman" w:hAnsi="Times New Roman"/>
+          <w:b/>
+          <w:sz w:val="24"/>
+          <w:szCs w:val="24"/>
+        </w:rPr>
+        <w:t>Agile</w:t>
+      </w:r>
+      <w:proofErr w:type="gramEnd"/>
+      <w:r>
+        <w:rPr>
+          <w:rFonts w:ascii="Times New Roman" w:hAnsi="Times New Roman"/>
+          <w:b/>
+          <w:sz w:val="24"/>
+          <w:szCs w:val="24"/>
+        </w:rPr>
+        <w:t xml:space="preserve"> software development</w:t>
       </w:r>
       <w:r>
         <w:rPr>
@@ -6135,8 +6266,25 @@
           <w:rFonts w:ascii="Times New Roman" w:hAnsi="Times New Roman"/>
           <w:sz w:val="24"/>
         </w:rPr>
-        <w:t>Agile software development refers to software development methodologies centered round the idea of iterative development, where requirements and solutions evolve through collaboration between self-organizing cross-functional teams. The ultimate value in Agile development is that it enables teams to deliver value faster, with greater quality and predictability, and greater aptitude to respond to change. Scrum and Kanban are two of the most widely used Agile methodologies</w:t>
-      </w:r>
+        <w:t xml:space="preserve">Agile software development refers to software development methodologies centered round the idea of iterative development, where requirements and solutions evolve through collaboration between self-organizing cross-functional teams. The ultimate value in </w:t>
+      </w:r>
+      <w:proofErr w:type="gramStart"/>
+      <w:r>
+        <w:rPr>
+          <w:rFonts w:ascii="Times New Roman" w:hAnsi="Times New Roman"/>
+          <w:sz w:val="24"/>
+        </w:rPr>
+        <w:t>Agile</w:t>
+      </w:r>
+      <w:proofErr w:type="gramEnd"/>
+      <w:r>
+        <w:rPr>
+          <w:rFonts w:ascii="Times New Roman" w:hAnsi="Times New Roman"/>
+          <w:sz w:val="24"/>
+        </w:rPr>
+        <w:t xml:space="preserve"> development is that it enables teams to deliver value faster, with greater quality and predictability, and greater aptitude to respond to change. Scrum and Kanban are two of the most widely used Agile methodologies</w:t>
+      </w:r>
+      <w:proofErr w:type="gramStart"/>
       <w:r>
         <w:rPr>
           <w:rFonts w:ascii="Times New Roman" w:hAnsi="Times New Roman"/>
@@ -6149,7 +6297,15 @@
           <w:rFonts w:ascii="Times New Roman" w:hAnsi="Times New Roman"/>
           <w:sz w:val="24"/>
         </w:rPr>
-        <w:t>[2]</w:t>
+        <w:t>[</w:t>
+      </w:r>
+      <w:proofErr w:type="gramEnd"/>
+      <w:r>
+        <w:rPr>
+          <w:rFonts w:ascii="Times New Roman" w:hAnsi="Times New Roman"/>
+          <w:sz w:val="24"/>
+        </w:rPr>
+        <w:t>2]</w:t>
       </w:r>
       <w:r>
         <w:rPr>
@@ -7097,13 +7253,23 @@
           <w:sz w:val="24"/>
         </w:rPr>
       </w:pPr>
-      <w:r>
-        <w:rPr>
-          <w:rFonts w:ascii="Times New Roman" w:hAnsi="Times New Roman"/>
-          <w:bCs/>
-          <w:sz w:val="24"/>
-        </w:rPr>
-        <w:t xml:space="preserve">further The Delphi Technique is used to realistically absorb the needs and requirements from the stakeholders without any bias infecting it. Everything is done through anonymously and are analyzed thoroughly. After the results are out, they are shared among the stakeholders. This reduces the bias significantly compared to other processes. </w:t>
+      <w:proofErr w:type="gramStart"/>
+      <w:r>
+        <w:rPr>
+          <w:rFonts w:ascii="Times New Roman" w:hAnsi="Times New Roman"/>
+          <w:bCs/>
+          <w:sz w:val="24"/>
+        </w:rPr>
+        <w:t>further</w:t>
+      </w:r>
+      <w:proofErr w:type="gramEnd"/>
+      <w:r>
+        <w:rPr>
+          <w:rFonts w:ascii="Times New Roman" w:hAnsi="Times New Roman"/>
+          <w:bCs/>
+          <w:sz w:val="24"/>
+        </w:rPr>
+        <w:t xml:space="preserve"> The Delphi Technique is used to realistically absorb the needs and requirements from the stakeholders without any bias infecting it. Everything is done through anonymously and are analyzed thoroughly. After the results are out, they are shared among the stakeholders. This reduces the bias significantly compared to other processes. </w:t>
       </w:r>
     </w:p>
     <w:p>
@@ -8175,6 +8341,7 @@
         </w:rPr>
         <w:t xml:space="preserve">add/remove products in the </w:t>
       </w:r>
+      <w:proofErr w:type="spellStart"/>
       <w:r>
         <w:rPr>
           <w:sz w:val="24"/>
@@ -8182,6 +8349,7 @@
         </w:rPr>
         <w:t>Wishlist</w:t>
       </w:r>
+      <w:proofErr w:type="spellEnd"/>
       <w:r>
         <w:rPr>
           <w:sz w:val="24"/>
@@ -11594,8 +11762,20 @@
           <w:szCs w:val="24"/>
           <w:u w:val="single"/>
         </w:rPr>
-        <w:t>Add/Update-Wishlist</w:t>
-      </w:r>
+        <w:t>Add/Update-</w:t>
+      </w:r>
+      <w:proofErr w:type="spellStart"/>
+      <w:r>
+        <w:rPr>
+          <w:rFonts w:ascii="Times New Roman" w:hAnsi="Times New Roman"/>
+          <w:b/>
+          <w:sz w:val="24"/>
+          <w:szCs w:val="24"/>
+          <w:u w:val="single"/>
+        </w:rPr>
+        <w:t>Wishlist</w:t>
+      </w:r>
+      <w:proofErr w:type="spellEnd"/>
     </w:p>
     <w:p>
       <w:pPr>
@@ -11632,7 +11812,27 @@
           <w:sz w:val="24"/>
           <w:szCs w:val="24"/>
         </w:rPr>
-        <w:t>DESC: Customer should be able to add/update products in Wishlist.</w:t>
+        <w:t xml:space="preserve">DESC: Customer should be able to add/update products in </w:t>
+      </w:r>
+      <w:proofErr w:type="spellStart"/>
+      <w:r>
+        <w:rPr>
+          <w:rFonts w:ascii="Times New Roman" w:hAnsi="Times New Roman"/>
+          <w:bCs/>
+          <w:sz w:val="24"/>
+          <w:szCs w:val="24"/>
+        </w:rPr>
+        <w:t>Wishlist</w:t>
+      </w:r>
+      <w:proofErr w:type="spellEnd"/>
+      <w:r>
+        <w:rPr>
+          <w:rFonts w:ascii="Times New Roman" w:hAnsi="Times New Roman"/>
+          <w:bCs/>
+          <w:sz w:val="24"/>
+          <w:szCs w:val="24"/>
+        </w:rPr>
+        <w:t>.</w:t>
       </w:r>
     </w:p>
     <w:p>
@@ -13120,7 +13320,27 @@
           <w:sz w:val="24"/>
           <w:szCs w:val="24"/>
         </w:rPr>
-        <w:t xml:space="preserve"> Unit Testing is based on units. These units are small part of codes that acts as an individual part when testing is applied to it</w:t>
+        <w:t xml:space="preserve"> Unit </w:t>
+      </w:r>
+      <w:proofErr w:type="gramStart"/>
+      <w:r>
+        <w:rPr>
+          <w:rFonts w:ascii="Times New Roman" w:hAnsi="Times New Roman"/>
+          <w:bCs/>
+          <w:sz w:val="24"/>
+          <w:szCs w:val="24"/>
+        </w:rPr>
+        <w:t>Testing</w:t>
+      </w:r>
+      <w:proofErr w:type="gramEnd"/>
+      <w:r>
+        <w:rPr>
+          <w:rFonts w:ascii="Times New Roman" w:hAnsi="Times New Roman"/>
+          <w:bCs/>
+          <w:sz w:val="24"/>
+          <w:szCs w:val="24"/>
+        </w:rPr>
+        <w:t xml:space="preserve"> is based on units. These units are small part of codes that acts as an individual part when testing is applied to it</w:t>
       </w:r>
       <w:r>
         <w:rPr>
@@ -13871,6 +14091,7 @@
           <w:noProof/>
           <w:sz w:val="28"/>
           <w:szCs w:val="28"/>
+          <w:lang w:eastAsia="ja-JP"/>
         </w:rPr>
         <w:drawing>
           <wp:inline distT="0" distB="0" distL="0" distR="0" wp14:anchorId="67CD73D1" wp14:editId="75D7660D">
@@ -14071,6 +14292,47 @@
           <w:sz w:val="24"/>
         </w:rPr>
       </w:pPr>
+      <w:r>
+        <w:rPr>
+          <w:rFonts w:ascii="Times New Roman" w:hAnsi="Times New Roman"/>
+          <w:sz w:val="24"/>
+        </w:rPr>
+        <w:drawing>
+          <wp:inline distT="0" distB="0" distL="0" distR="0" wp14:anchorId="42C66222" wp14:editId="7E2731FE">
+            <wp:extent cx="5943600" cy="5280025"/>
+            <wp:effectExtent l="0" t="0" r="0" b="0"/>
+            <wp:docPr id="28" name="Picture 28"/>
+            <wp:cNvGraphicFramePr>
+              <a:graphicFrameLocks xmlns:a="http://schemas.openxmlformats.org/drawingml/2006/main" noChangeAspect="1"/>
+            </wp:cNvGraphicFramePr>
+            <a:graphic xmlns:a="http://schemas.openxmlformats.org/drawingml/2006/main">
+              <a:graphicData uri="http://schemas.openxmlformats.org/drawingml/2006/picture">
+                <pic:pic xmlns:pic="http://schemas.openxmlformats.org/drawingml/2006/picture">
+                  <pic:nvPicPr>
+                    <pic:cNvPr id="1" name=""/>
+                    <pic:cNvPicPr/>
+                  </pic:nvPicPr>
+                  <pic:blipFill>
+                    <a:blip r:embed="rId19"/>
+                    <a:stretch>
+                      <a:fillRect/>
+                    </a:stretch>
+                  </pic:blipFill>
+                  <pic:spPr>
+                    <a:xfrm>
+                      <a:off x="0" y="0"/>
+                      <a:ext cx="5943600" cy="5280025"/>
+                    </a:xfrm>
+                    <a:prstGeom prst="rect">
+                      <a:avLst/>
+                    </a:prstGeom>
+                  </pic:spPr>
+                </pic:pic>
+              </a:graphicData>
+            </a:graphic>
+          </wp:inline>
+        </w:drawing>
+      </w:r>
     </w:p>
     <w:p>
       <w:pPr>
@@ -14163,6 +14425,7 @@
           <w:rFonts w:ascii="Times New Roman" w:hAnsi="Times New Roman"/>
           <w:noProof/>
           <w:sz w:val="24"/>
+          <w:lang w:eastAsia="ja-JP"/>
         </w:rPr>
         <w:lastRenderedPageBreak/>
         <w:drawing>
@@ -14181,7 +14444,7 @@
                     <pic:cNvPicPr/>
                   </pic:nvPicPr>
                   <pic:blipFill>
-                    <a:blip r:embed="rId19">
+                    <a:blip r:embed="rId20">
                       <a:extLst>
                         <a:ext uri="{28A0092B-C50C-407E-A947-70E740481C1C}">
                           <a14:useLocalDpi xmlns:a14="http://schemas.microsoft.com/office/drawing/2010/main" val="0"/>
@@ -14281,7 +14544,7 @@
                     <pic:cNvPicPr/>
                   </pic:nvPicPr>
                   <pic:blipFill>
-                    <a:blip r:embed="rId20">
+                    <a:blip r:embed="rId21">
                       <a:extLst>
                         <a:ext uri="{28A0092B-C50C-407E-A947-70E740481C1C}">
                           <a14:useLocalDpi xmlns:a14="http://schemas.microsoft.com/office/drawing/2010/main" val="0"/>
@@ -14332,6 +14595,77 @@
           <w:sz w:val="24"/>
         </w:rPr>
       </w:pPr>
+      <w:r>
+        <w:rPr>
+          <w:rFonts w:ascii="Times New Roman" w:hAnsi="Times New Roman"/>
+          <w:noProof/>
+          <w:sz w:val="24"/>
+          <w:lang w:eastAsia="ja-JP"/>
+        </w:rPr>
+        <w:lastRenderedPageBreak/>
+        <w:drawing>
+          <wp:anchor distT="0" distB="0" distL="114300" distR="114300" simplePos="0" relativeHeight="251660288" behindDoc="0" locked="0" layoutInCell="1" allowOverlap="1" wp14:anchorId="6ACC221B" wp14:editId="1CCD6FC5">
+            <wp:simplePos x="0" y="0"/>
+            <wp:positionH relativeFrom="margin">
+              <wp:align>right</wp:align>
+            </wp:positionH>
+            <wp:positionV relativeFrom="paragraph">
+              <wp:posOffset>0</wp:posOffset>
+            </wp:positionV>
+            <wp:extent cx="5643880" cy="7362825"/>
+            <wp:effectExtent l="0" t="0" r="0" b="9525"/>
+            <wp:wrapSquare wrapText="bothSides"/>
+            <wp:docPr id="31" name="Picture 31"/>
+            <wp:cNvGraphicFramePr>
+              <a:graphicFrameLocks xmlns:a="http://schemas.openxmlformats.org/drawingml/2006/main" noChangeAspect="1"/>
+            </wp:cNvGraphicFramePr>
+            <a:graphic xmlns:a="http://schemas.openxmlformats.org/drawingml/2006/main">
+              <a:graphicData uri="http://schemas.openxmlformats.org/drawingml/2006/picture">
+                <pic:pic xmlns:pic="http://schemas.openxmlformats.org/drawingml/2006/picture">
+                  <pic:nvPicPr>
+                    <pic:cNvPr id="0" name="Picture 2"/>
+                    <pic:cNvPicPr>
+                      <a:picLocks noChangeAspect="1" noChangeArrowheads="1"/>
+                    </pic:cNvPicPr>
+                  </pic:nvPicPr>
+                  <pic:blipFill>
+                    <a:blip r:embed="rId22">
+                      <a:extLst>
+                        <a:ext uri="{28A0092B-C50C-407E-A947-70E740481C1C}">
+                          <a14:useLocalDpi xmlns:a14="http://schemas.microsoft.com/office/drawing/2010/main" val="0"/>
+                        </a:ext>
+                      </a:extLst>
+                    </a:blip>
+                    <a:srcRect/>
+                    <a:stretch>
+                      <a:fillRect/>
+                    </a:stretch>
+                  </pic:blipFill>
+                  <pic:spPr bwMode="auto">
+                    <a:xfrm>
+                      <a:off x="0" y="0"/>
+                      <a:ext cx="5643880" cy="7362825"/>
+                    </a:xfrm>
+                    <a:prstGeom prst="rect">
+                      <a:avLst/>
+                    </a:prstGeom>
+                    <a:noFill/>
+                    <a:ln>
+                      <a:noFill/>
+                    </a:ln>
+                  </pic:spPr>
+                </pic:pic>
+              </a:graphicData>
+            </a:graphic>
+            <wp14:sizeRelH relativeFrom="margin">
+              <wp14:pctWidth>0</wp14:pctWidth>
+            </wp14:sizeRelH>
+            <wp14:sizeRelV relativeFrom="margin">
+              <wp14:pctHeight>0</wp14:pctHeight>
+            </wp14:sizeRelV>
+          </wp:anchor>
+        </w:drawing>
+      </w:r>
     </w:p>
     <w:p>
       <w:pPr>
@@ -14346,7 +14680,14 @@
           <w:rFonts w:ascii="Times New Roman" w:hAnsi="Times New Roman"/>
           <w:sz w:val="24"/>
         </w:rPr>
-        <w:t xml:space="preserve">                                              Fig 3.2: Activity Diagram-</w:t>
+        <w:t xml:space="preserve">                                              </w:t>
+      </w:r>
+      <w:r>
+        <w:rPr>
+          <w:rFonts w:ascii="Times New Roman" w:hAnsi="Times New Roman"/>
+          <w:sz w:val="24"/>
+        </w:rPr>
+        <w:t>Fig 3.1: Activity Diagram-</w:t>
       </w:r>
       <w:r>
         <w:rPr>
@@ -14396,8 +14737,8 @@
           <w:rFonts w:ascii="Times New Roman" w:hAnsi="Times New Roman"/>
           <w:noProof/>
           <w:sz w:val="24"/>
-        </w:rPr>
-        <w:lastRenderedPageBreak/>
+          <w:lang w:eastAsia="ja-JP"/>
+        </w:rPr>
         <w:drawing>
           <wp:inline distT="0" distB="0" distL="0" distR="0" wp14:anchorId="622796C8" wp14:editId="0EF1EA03">
             <wp:extent cx="5882640" cy="7010400"/>
@@ -14414,7 +14755,7 @@
                     <pic:cNvPicPr/>
                   </pic:nvPicPr>
                   <pic:blipFill>
-                    <a:blip r:embed="rId21">
+                    <a:blip r:embed="rId23">
                       <a:extLst>
                         <a:ext uri="{28A0092B-C50C-407E-A947-70E740481C1C}">
                           <a14:useLocalDpi xmlns:a14="http://schemas.microsoft.com/office/drawing/2010/main" val="0"/>
@@ -14515,7 +14856,6 @@
           <w:sz w:val="28"/>
           <w:szCs w:val="28"/>
         </w:rPr>
-        <w:lastRenderedPageBreak/>
         <w:t>User Stories</w:t>
       </w:r>
     </w:p>
@@ -15009,6 +15349,8 @@
             </w:r>
           </w:p>
         </w:tc>
+        <w:bookmarkStart w:id="3" w:name="_GoBack"/>
+        <w:bookmarkEnd w:id="3"/>
       </w:tr>
       <w:tr>
         <w:trPr>
@@ -16124,7 +16466,6 @@
           <w:sz w:val="28"/>
           <w:szCs w:val="28"/>
         </w:rPr>
-        <w:lastRenderedPageBreak/>
         <w:t>Vendor</w:t>
       </w:r>
     </w:p>
@@ -17657,7 +17998,6 @@
           <w:sz w:val="28"/>
           <w:szCs w:val="28"/>
         </w:rPr>
-        <w:lastRenderedPageBreak/>
         <w:t>Customer</w:t>
       </w:r>
     </w:p>
@@ -18530,78 +18870,80 @@
                 <w:sz w:val="28"/>
                 <w:szCs w:val="28"/>
               </w:rPr>
-              <w:t>Add/Update-Wishlist</w:t>
-            </w:r>
-          </w:p>
-        </w:tc>
-        <w:tc>
-          <w:tcPr>
-            <w:tcW w:w="0" w:type="auto"/>
-          </w:tcPr>
-          <w:p>
-            <w:pPr>
-              <w:jc w:val="both"/>
+              <w:t>Add/Update-</w:t>
+            </w:r>
+            <w:proofErr w:type="spellStart"/>
+            <w:r>
               <w:rPr>
                 <w:rFonts w:ascii="Times New Roman" w:hAnsi="Times New Roman"/>
                 <w:sz w:val="28"/>
                 <w:szCs w:val="28"/>
               </w:rPr>
-            </w:pPr>
-            <w:r>
+              <w:t>Wishlist</w:t>
+            </w:r>
+            <w:proofErr w:type="spellEnd"/>
+          </w:p>
+        </w:tc>
+        <w:tc>
+          <w:tcPr>
+            <w:tcW w:w="0" w:type="auto"/>
+          </w:tcPr>
+          <w:p>
+            <w:pPr>
+              <w:jc w:val="both"/>
               <w:rPr>
                 <w:rFonts w:ascii="Times New Roman" w:hAnsi="Times New Roman"/>
                 <w:sz w:val="28"/>
                 <w:szCs w:val="28"/>
               </w:rPr>
-              <w:t>Customer</w:t>
-            </w:r>
-          </w:p>
-        </w:tc>
-        <w:tc>
-          <w:tcPr>
-            <w:tcW w:w="0" w:type="auto"/>
-          </w:tcPr>
-          <w:p>
-            <w:pPr>
-              <w:jc w:val="both"/>
+            </w:pPr>
+            <w:r>
               <w:rPr>
                 <w:rFonts w:ascii="Times New Roman" w:hAnsi="Times New Roman"/>
                 <w:sz w:val="28"/>
                 <w:szCs w:val="28"/>
               </w:rPr>
-            </w:pPr>
-            <w:r>
+              <w:t>Customer</w:t>
+            </w:r>
+          </w:p>
+        </w:tc>
+        <w:tc>
+          <w:tcPr>
+            <w:tcW w:w="0" w:type="auto"/>
+          </w:tcPr>
+          <w:p>
+            <w:pPr>
+              <w:jc w:val="both"/>
               <w:rPr>
                 <w:rFonts w:ascii="Times New Roman" w:hAnsi="Times New Roman"/>
                 <w:sz w:val="28"/>
                 <w:szCs w:val="28"/>
               </w:rPr>
-              <w:t>Add/Update-Wishlist</w:t>
-            </w:r>
-          </w:p>
-        </w:tc>
-        <w:tc>
-          <w:tcPr>
-            <w:tcW w:w="0" w:type="auto"/>
-          </w:tcPr>
-          <w:p>
-            <w:pPr>
-              <w:jc w:val="both"/>
+            </w:pPr>
+            <w:r>
               <w:rPr>
                 <w:rFonts w:ascii="Times New Roman" w:hAnsi="Times New Roman"/>
                 <w:sz w:val="28"/>
                 <w:szCs w:val="28"/>
               </w:rPr>
-            </w:pPr>
+              <w:t>Add/Update-</w:t>
+            </w:r>
+            <w:proofErr w:type="spellStart"/>
             <w:r>
               <w:rPr>
                 <w:rFonts w:ascii="Times New Roman" w:hAnsi="Times New Roman"/>
                 <w:sz w:val="28"/>
                 <w:szCs w:val="28"/>
               </w:rPr>
-              <w:t>I can add new products</w:t>
-            </w:r>
-          </w:p>
+              <w:t>Wishlist</w:t>
+            </w:r>
+            <w:proofErr w:type="spellEnd"/>
+          </w:p>
+        </w:tc>
+        <w:tc>
+          <w:tcPr>
+            <w:tcW w:w="0" w:type="auto"/>
+          </w:tcPr>
           <w:p>
             <w:pPr>
               <w:jc w:val="both"/>
@@ -18617,24 +18959,27 @@
                 <w:sz w:val="28"/>
                 <w:szCs w:val="28"/>
               </w:rPr>
-              <w:t xml:space="preserve">in </w:t>
-            </w:r>
-            <w:r>
+              <w:t>I can add new products</w:t>
+            </w:r>
+          </w:p>
+          <w:p>
+            <w:pPr>
+              <w:jc w:val="both"/>
               <w:rPr>
                 <w:rFonts w:ascii="Times New Roman" w:hAnsi="Times New Roman"/>
                 <w:sz w:val="28"/>
                 <w:szCs w:val="28"/>
               </w:rPr>
-              <w:t>Wishlist</w:t>
-            </w:r>
+            </w:pPr>
             <w:r>
               <w:rPr>
                 <w:rFonts w:ascii="Times New Roman" w:hAnsi="Times New Roman"/>
                 <w:sz w:val="28"/>
                 <w:szCs w:val="28"/>
               </w:rPr>
-              <w:t xml:space="preserve"> or update </w:t>
-            </w:r>
+              <w:t xml:space="preserve">in </w:t>
+            </w:r>
+            <w:proofErr w:type="spellStart"/>
             <w:r>
               <w:rPr>
                 <w:rFonts w:ascii="Times New Roman" w:hAnsi="Times New Roman"/>
@@ -18643,6 +18988,25 @@
               </w:rPr>
               <w:t>Wishlist</w:t>
             </w:r>
+            <w:proofErr w:type="spellEnd"/>
+            <w:r>
+              <w:rPr>
+                <w:rFonts w:ascii="Times New Roman" w:hAnsi="Times New Roman"/>
+                <w:sz w:val="28"/>
+                <w:szCs w:val="28"/>
+              </w:rPr>
+              <w:t xml:space="preserve"> or update </w:t>
+            </w:r>
+            <w:proofErr w:type="spellStart"/>
+            <w:r>
+              <w:rPr>
+                <w:rFonts w:ascii="Times New Roman" w:hAnsi="Times New Roman"/>
+                <w:sz w:val="28"/>
+                <w:szCs w:val="28"/>
+              </w:rPr>
+              <w:t>Wishlist</w:t>
+            </w:r>
+            <w:proofErr w:type="spellEnd"/>
           </w:p>
         </w:tc>
       </w:tr>
@@ -19289,7 +19653,6 @@
                 <w:rFonts w:ascii="Times New Roman" w:hAnsi="Times New Roman"/>
                 <w:sz w:val="24"/>
               </w:rPr>
-              <w:lastRenderedPageBreak/>
               <w:br w:type="page"/>
             </w:r>
             <w:r>
@@ -19351,7 +19714,23 @@
           <w:rFonts w:ascii="Times New Roman" w:hAnsi="Times New Roman"/>
           <w:sz w:val="24"/>
         </w:rPr>
-        <w:t xml:space="preserve">This project was designed to exhibit immense amount of impact and we believe it’s impact will be noteworthy. Here’s our prediction how </w:t>
+        <w:t xml:space="preserve">This project was designed to exhibit immense amount of impact and we believe </w:t>
+      </w:r>
+      <w:proofErr w:type="gramStart"/>
+      <w:r>
+        <w:rPr>
+          <w:rFonts w:ascii="Times New Roman" w:hAnsi="Times New Roman"/>
+          <w:sz w:val="24"/>
+        </w:rPr>
+        <w:t>it’s</w:t>
+      </w:r>
+      <w:proofErr w:type="gramEnd"/>
+      <w:r>
+        <w:rPr>
+          <w:rFonts w:ascii="Times New Roman" w:hAnsi="Times New Roman"/>
+          <w:sz w:val="24"/>
+        </w:rPr>
+        <w:t xml:space="preserve"> impact will be noteworthy. Here’s our prediction how </w:t>
       </w:r>
       <w:r>
         <w:rPr>
@@ -19830,10 +20209,9 @@
                 <w:rFonts w:ascii="Times New Roman" w:hAnsi="Times New Roman"/>
                 <w:sz w:val="24"/>
               </w:rPr>
-              <w:lastRenderedPageBreak/>
               <w:br w:type="page"/>
             </w:r>
-            <w:bookmarkStart w:id="3" w:name="_Hlk74672260"/>
+            <w:bookmarkStart w:id="4" w:name="_Hlk74672260"/>
             <w:r>
               <w:rPr>
                 <w:rFonts w:ascii="Times New Roman" w:hAnsi="Times New Roman"/>
@@ -19842,7 +20220,7 @@
               </w:rPr>
               <w:t>Chapter 6: Software Testing</w:t>
             </w:r>
-            <w:bookmarkEnd w:id="3"/>
+            <w:bookmarkEnd w:id="4"/>
           </w:p>
         </w:tc>
       </w:tr>
@@ -19973,7 +20351,15 @@
               <w:t>Test Designed by:</w:t>
             </w:r>
             <w:r>
-              <w:t xml:space="preserve"> Shafiq Ahmed</w:t>
+              <w:t xml:space="preserve"> </w:t>
+            </w:r>
+            <w:proofErr w:type="spellStart"/>
+            <w:r>
+              <w:t>Shafiq</w:t>
+            </w:r>
+            <w:proofErr w:type="spellEnd"/>
+            <w:r>
+              <w:t xml:space="preserve"> Ahmed</w:t>
             </w:r>
           </w:p>
         </w:tc>
@@ -20071,11 +20457,19 @@
             <w:r>
               <w:t xml:space="preserve"> </w:t>
             </w:r>
+            <w:proofErr w:type="spellStart"/>
             <w:r>
               <w:rPr>
                 <w:rFonts w:eastAsia="Times New Roman"/>
               </w:rPr>
-              <w:t>Shafiq Ahmed</w:t>
+              <w:t>Shafiq</w:t>
+            </w:r>
+            <w:proofErr w:type="spellEnd"/>
+            <w:r>
+              <w:rPr>
+                <w:rFonts w:eastAsia="Times New Roman"/>
+              </w:rPr>
+              <w:t xml:space="preserve"> Ahmed</w:t>
             </w:r>
           </w:p>
         </w:tc>
@@ -20559,7 +20953,15 @@
               <w:t>Test Designed by:</w:t>
             </w:r>
             <w:r>
-              <w:t xml:space="preserve"> Shafiq Ahmed</w:t>
+              <w:t xml:space="preserve"> </w:t>
+            </w:r>
+            <w:proofErr w:type="spellStart"/>
+            <w:r>
+              <w:t>Shafiq</w:t>
+            </w:r>
+            <w:proofErr w:type="spellEnd"/>
+            <w:r>
+              <w:t xml:space="preserve"> Ahmed</w:t>
             </w:r>
           </w:p>
         </w:tc>
@@ -20657,11 +21059,19 @@
             <w:r>
               <w:t xml:space="preserve"> </w:t>
             </w:r>
+            <w:proofErr w:type="spellStart"/>
             <w:r>
               <w:rPr>
                 <w:rFonts w:eastAsia="Times New Roman"/>
               </w:rPr>
-              <w:t>Shafiq Ahmed</w:t>
+              <w:t>Shafiq</w:t>
+            </w:r>
+            <w:proofErr w:type="spellEnd"/>
+            <w:r>
+              <w:rPr>
+                <w:rFonts w:eastAsia="Times New Roman"/>
+              </w:rPr>
+              <w:t xml:space="preserve"> Ahmed</w:t>
             </w:r>
           </w:p>
         </w:tc>
@@ -20998,9 +21408,11 @@
             <w:pPr>
               <w:spacing w:after="160"/>
             </w:pPr>
+            <w:proofErr w:type="spellStart"/>
             <w:r>
               <w:t>Sh</w:t>
             </w:r>
+            <w:proofErr w:type="spellEnd"/>
           </w:p>
           <w:p>
             <w:pPr>
@@ -21146,7 +21558,15 @@
               <w:t>Test Designed by:</w:t>
             </w:r>
             <w:r>
-              <w:t xml:space="preserve"> Shafiq Ahmed</w:t>
+              <w:t xml:space="preserve"> </w:t>
+            </w:r>
+            <w:proofErr w:type="spellStart"/>
+            <w:r>
+              <w:t>Shafiq</w:t>
+            </w:r>
+            <w:proofErr w:type="spellEnd"/>
+            <w:r>
+              <w:t xml:space="preserve"> Ahmed</w:t>
             </w:r>
           </w:p>
         </w:tc>
@@ -21244,11 +21664,19 @@
             <w:r>
               <w:t xml:space="preserve"> </w:t>
             </w:r>
+            <w:proofErr w:type="spellStart"/>
             <w:r>
               <w:rPr>
                 <w:rFonts w:eastAsia="Times New Roman"/>
               </w:rPr>
-              <w:t>Shafiq Ahmed</w:t>
+              <w:t>Shafiq</w:t>
+            </w:r>
+            <w:proofErr w:type="spellEnd"/>
+            <w:r>
+              <w:rPr>
+                <w:rFonts w:eastAsia="Times New Roman"/>
+              </w:rPr>
+              <w:t xml:space="preserve"> Ahmed</w:t>
             </w:r>
           </w:p>
         </w:tc>
@@ -21616,19 +22044,19 @@
                 <w:sz w:val="20"/>
                 <w:szCs w:val="20"/>
               </w:rPr>
-              <w:t>Name: Zim Hasan</w:t>
-            </w:r>
-          </w:p>
-          <w:p>
-            <w:pPr>
-              <w:spacing w:after="180" w:line="240" w:lineRule="auto"/>
+              <w:t xml:space="preserve">Name: </w:t>
+            </w:r>
+            <w:proofErr w:type="spellStart"/>
+            <w:r>
               <w:rPr>
                 <w:rFonts w:ascii="Arial" w:hAnsi="Arial" w:cs="Arial"/>
                 <w:color w:val="000000"/>
                 <w:sz w:val="20"/>
                 <w:szCs w:val="20"/>
               </w:rPr>
-            </w:pPr>
+              <w:t>Zim</w:t>
+            </w:r>
+            <w:proofErr w:type="spellEnd"/>
             <w:r>
               <w:rPr>
                 <w:rFonts w:ascii="Arial" w:hAnsi="Arial" w:cs="Arial"/>
@@ -21636,7 +22064,87 @@
                 <w:sz w:val="20"/>
                 <w:szCs w:val="20"/>
               </w:rPr>
-              <w:t>Address: Jamalpur, bijoy nagar, BD</w:t>
+              <w:t xml:space="preserve"> Hasan</w:t>
+            </w:r>
+          </w:p>
+          <w:p>
+            <w:pPr>
+              <w:spacing w:after="180" w:line="240" w:lineRule="auto"/>
+              <w:rPr>
+                <w:rFonts w:ascii="Arial" w:hAnsi="Arial" w:cs="Arial"/>
+                <w:color w:val="000000"/>
+                <w:sz w:val="20"/>
+                <w:szCs w:val="20"/>
+              </w:rPr>
+            </w:pPr>
+            <w:r>
+              <w:rPr>
+                <w:rFonts w:ascii="Arial" w:hAnsi="Arial" w:cs="Arial"/>
+                <w:color w:val="000000"/>
+                <w:sz w:val="20"/>
+                <w:szCs w:val="20"/>
+              </w:rPr>
+              <w:t xml:space="preserve">Address: </w:t>
+            </w:r>
+            <w:proofErr w:type="spellStart"/>
+            <w:r>
+              <w:rPr>
+                <w:rFonts w:ascii="Arial" w:hAnsi="Arial" w:cs="Arial"/>
+                <w:color w:val="000000"/>
+                <w:sz w:val="20"/>
+                <w:szCs w:val="20"/>
+              </w:rPr>
+              <w:t>Jamalpur</w:t>
+            </w:r>
+            <w:proofErr w:type="spellEnd"/>
+            <w:r>
+              <w:rPr>
+                <w:rFonts w:ascii="Arial" w:hAnsi="Arial" w:cs="Arial"/>
+                <w:color w:val="000000"/>
+                <w:sz w:val="20"/>
+                <w:szCs w:val="20"/>
+              </w:rPr>
+              <w:t xml:space="preserve">, </w:t>
+            </w:r>
+            <w:proofErr w:type="spellStart"/>
+            <w:r>
+              <w:rPr>
+                <w:rFonts w:ascii="Arial" w:hAnsi="Arial" w:cs="Arial"/>
+                <w:color w:val="000000"/>
+                <w:sz w:val="20"/>
+                <w:szCs w:val="20"/>
+              </w:rPr>
+              <w:t>bijoy</w:t>
+            </w:r>
+            <w:proofErr w:type="spellEnd"/>
+            <w:r>
+              <w:rPr>
+                <w:rFonts w:ascii="Arial" w:hAnsi="Arial" w:cs="Arial"/>
+                <w:color w:val="000000"/>
+                <w:sz w:val="20"/>
+                <w:szCs w:val="20"/>
+              </w:rPr>
+              <w:t xml:space="preserve"> </w:t>
+            </w:r>
+            <w:proofErr w:type="spellStart"/>
+            <w:r>
+              <w:rPr>
+                <w:rFonts w:ascii="Arial" w:hAnsi="Arial" w:cs="Arial"/>
+                <w:color w:val="000000"/>
+                <w:sz w:val="20"/>
+                <w:szCs w:val="20"/>
+              </w:rPr>
+              <w:t>nagar</w:t>
+            </w:r>
+            <w:proofErr w:type="spellEnd"/>
+            <w:r>
+              <w:rPr>
+                <w:rFonts w:ascii="Arial" w:hAnsi="Arial" w:cs="Arial"/>
+                <w:color w:val="000000"/>
+                <w:sz w:val="20"/>
+                <w:szCs w:val="20"/>
+              </w:rPr>
+              <w:t>, BD</w:t>
             </w:r>
           </w:p>
           <w:p>
@@ -21880,7 +22388,15 @@
               <w:t>Test Designed by:</w:t>
             </w:r>
             <w:r>
-              <w:t xml:space="preserve"> Shafiq Ahmed</w:t>
+              <w:t xml:space="preserve"> </w:t>
+            </w:r>
+            <w:proofErr w:type="spellStart"/>
+            <w:r>
+              <w:t>Shafiq</w:t>
+            </w:r>
+            <w:proofErr w:type="spellEnd"/>
+            <w:r>
+              <w:t xml:space="preserve"> Ahmed</w:t>
             </w:r>
           </w:p>
         </w:tc>
@@ -21978,11 +22494,19 @@
             <w:r>
               <w:t xml:space="preserve"> </w:t>
             </w:r>
+            <w:proofErr w:type="spellStart"/>
             <w:r>
               <w:rPr>
                 <w:rFonts w:eastAsia="Times New Roman"/>
               </w:rPr>
-              <w:t>Shafiq Ahmed</w:t>
+              <w:t>Shafiq</w:t>
+            </w:r>
+            <w:proofErr w:type="spellEnd"/>
+            <w:r>
+              <w:rPr>
+                <w:rFonts w:eastAsia="Times New Roman"/>
+              </w:rPr>
+              <w:t xml:space="preserve"> Ahmed</w:t>
             </w:r>
           </w:p>
         </w:tc>
@@ -22291,7 +22815,15 @@
               <w:contextualSpacing/>
             </w:pPr>
             <w:r>
-              <w:t>Input the login page url in new tab</w:t>
+              <w:t xml:space="preserve">Input the login page </w:t>
+            </w:r>
+            <w:proofErr w:type="spellStart"/>
+            <w:r>
+              <w:t>url</w:t>
+            </w:r>
+            <w:proofErr w:type="spellEnd"/>
+            <w:r>
+              <w:t xml:space="preserve"> in new tab</w:t>
             </w:r>
           </w:p>
           <w:p>
@@ -22504,7 +23036,15 @@
               <w:t>Test Designed by:</w:t>
             </w:r>
             <w:r>
-              <w:t xml:space="preserve"> Shafiq Ahmed</w:t>
+              <w:t xml:space="preserve"> </w:t>
+            </w:r>
+            <w:proofErr w:type="spellStart"/>
+            <w:r>
+              <w:t>Shafiq</w:t>
+            </w:r>
+            <w:proofErr w:type="spellEnd"/>
+            <w:r>
+              <w:t xml:space="preserve"> Ahmed</w:t>
             </w:r>
           </w:p>
         </w:tc>
@@ -22602,11 +23142,19 @@
             <w:r>
               <w:t xml:space="preserve"> </w:t>
             </w:r>
+            <w:proofErr w:type="spellStart"/>
             <w:r>
               <w:rPr>
                 <w:rFonts w:eastAsia="Times New Roman"/>
               </w:rPr>
-              <w:t>Shafiq Ahmed</w:t>
+              <w:t>Shafiq</w:t>
+            </w:r>
+            <w:proofErr w:type="spellEnd"/>
+            <w:r>
+              <w:rPr>
+                <w:rFonts w:eastAsia="Times New Roman"/>
+              </w:rPr>
+              <w:t xml:space="preserve"> Ahmed</w:t>
             </w:r>
           </w:p>
         </w:tc>
@@ -23092,7 +23640,15 @@
               <w:t>Test Designed by:</w:t>
             </w:r>
             <w:r>
-              <w:t xml:space="preserve"> Shafiq Ahmed</w:t>
+              <w:t xml:space="preserve"> </w:t>
+            </w:r>
+            <w:proofErr w:type="spellStart"/>
+            <w:r>
+              <w:t>Shafiq</w:t>
+            </w:r>
+            <w:proofErr w:type="spellEnd"/>
+            <w:r>
+              <w:t xml:space="preserve"> Ahmed</w:t>
             </w:r>
           </w:p>
         </w:tc>
@@ -23190,11 +23746,19 @@
             <w:r>
               <w:t xml:space="preserve"> </w:t>
             </w:r>
+            <w:proofErr w:type="spellStart"/>
             <w:r>
               <w:rPr>
                 <w:rFonts w:eastAsia="Times New Roman"/>
               </w:rPr>
-              <w:t>Shafiq Ahmed</w:t>
+              <w:t>Shafiq</w:t>
+            </w:r>
+            <w:proofErr w:type="spellEnd"/>
+            <w:r>
+              <w:rPr>
+                <w:rFonts w:eastAsia="Times New Roman"/>
+              </w:rPr>
+              <w:t xml:space="preserve"> Ahmed</w:t>
             </w:r>
           </w:p>
         </w:tc>
@@ -23667,7 +24231,15 @@
               <w:t>Test Designed by:</w:t>
             </w:r>
             <w:r>
-              <w:t xml:space="preserve"> Shafiq Ahmed</w:t>
+              <w:t xml:space="preserve"> </w:t>
+            </w:r>
+            <w:proofErr w:type="spellStart"/>
+            <w:r>
+              <w:t>Shafiq</w:t>
+            </w:r>
+            <w:proofErr w:type="spellEnd"/>
+            <w:r>
+              <w:t xml:space="preserve"> Ahmed</w:t>
             </w:r>
           </w:p>
         </w:tc>
@@ -23765,11 +24337,19 @@
             <w:r>
               <w:t xml:space="preserve"> </w:t>
             </w:r>
+            <w:proofErr w:type="spellStart"/>
             <w:r>
               <w:rPr>
                 <w:rFonts w:eastAsia="Times New Roman"/>
               </w:rPr>
-              <w:t>Shafiq Ahmed</w:t>
+              <w:t>Shafiq</w:t>
+            </w:r>
+            <w:proofErr w:type="spellEnd"/>
+            <w:r>
+              <w:rPr>
+                <w:rFonts w:eastAsia="Times New Roman"/>
+              </w:rPr>
+              <w:t xml:space="preserve"> Ahmed</w:t>
             </w:r>
           </w:p>
         </w:tc>
@@ -24240,7 +24820,15 @@
               <w:t>Test Designed by:</w:t>
             </w:r>
             <w:r>
-              <w:t xml:space="preserve"> Shafiq Ahmed</w:t>
+              <w:t xml:space="preserve"> </w:t>
+            </w:r>
+            <w:proofErr w:type="spellStart"/>
+            <w:r>
+              <w:t>Shafiq</w:t>
+            </w:r>
+            <w:proofErr w:type="spellEnd"/>
+            <w:r>
+              <w:t xml:space="preserve"> Ahmed</w:t>
             </w:r>
           </w:p>
         </w:tc>
@@ -24338,11 +24926,19 @@
             <w:r>
               <w:t xml:space="preserve"> </w:t>
             </w:r>
+            <w:proofErr w:type="spellStart"/>
             <w:r>
               <w:rPr>
                 <w:rFonts w:eastAsia="Times New Roman"/>
               </w:rPr>
-              <w:t>Shafiq Ahmed</w:t>
+              <w:t>Shafiq</w:t>
+            </w:r>
+            <w:proofErr w:type="spellEnd"/>
+            <w:r>
+              <w:rPr>
+                <w:rFonts w:eastAsia="Times New Roman"/>
+              </w:rPr>
+              <w:t xml:space="preserve"> Ahmed</w:t>
             </w:r>
           </w:p>
         </w:tc>
@@ -24771,7 +25367,6 @@
           <w:sz w:val="24"/>
           <w:szCs w:val="24"/>
         </w:rPr>
-        <w:lastRenderedPageBreak/>
         <w:t>6.3</w:t>
       </w:r>
       <w:r>
@@ -24849,7 +25444,15 @@
               <w:t>Test Designed by:</w:t>
             </w:r>
             <w:r>
-              <w:t xml:space="preserve"> Shafiq Ahmed</w:t>
+              <w:t xml:space="preserve"> </w:t>
+            </w:r>
+            <w:proofErr w:type="spellStart"/>
+            <w:r>
+              <w:t>Shafiq</w:t>
+            </w:r>
+            <w:proofErr w:type="spellEnd"/>
+            <w:r>
+              <w:t xml:space="preserve"> Ahmed</w:t>
             </w:r>
           </w:p>
         </w:tc>
@@ -24947,11 +25550,19 @@
             <w:r>
               <w:t xml:space="preserve"> </w:t>
             </w:r>
+            <w:proofErr w:type="spellStart"/>
             <w:r>
               <w:rPr>
                 <w:rFonts w:eastAsia="Times New Roman"/>
               </w:rPr>
-              <w:t>Shafiq Ahmed</w:t>
+              <w:t>Shafiq</w:t>
+            </w:r>
+            <w:proofErr w:type="spellEnd"/>
+            <w:r>
+              <w:rPr>
+                <w:rFonts w:eastAsia="Times New Roman"/>
+              </w:rPr>
+              <w:t xml:space="preserve"> Ahmed</w:t>
             </w:r>
           </w:p>
         </w:tc>
@@ -25293,8 +25904,13 @@
             <w:pPr>
               <w:spacing w:after="160"/>
             </w:pPr>
-            <w:r>
-              <w:t>Qkz 310</w:t>
+            <w:proofErr w:type="spellStart"/>
+            <w:r>
+              <w:t>Qkz</w:t>
+            </w:r>
+            <w:proofErr w:type="spellEnd"/>
+            <w:r>
+              <w:t xml:space="preserve"> 310</w:t>
             </w:r>
           </w:p>
           <w:p>
@@ -25410,13 +26026,21 @@
               <w:t>Post Condition:</w:t>
             </w:r>
             <w:r>
-              <w:t xml:space="preserve"> A new product will be shown to user</w:t>
+              <w:t xml:space="preserve"> A new product will be shown to </w:t>
+            </w:r>
+            <w:proofErr w:type="gramStart"/>
+            <w:r>
+              <w:t>user</w:t>
             </w:r>
             <w:r>
               <w:t>’</w:t>
             </w:r>
             <w:r>
-              <w:t>s and to the vendor</w:t>
+              <w:t>s</w:t>
+            </w:r>
+            <w:proofErr w:type="gramEnd"/>
+            <w:r>
+              <w:t xml:space="preserve"> and to the vendor</w:t>
             </w:r>
             <w:r>
               <w:t>’</w:t>
@@ -25464,7 +26088,6 @@
               <w:rPr>
                 <w:b/>
               </w:rPr>
-              <w:lastRenderedPageBreak/>
               <w:t>Project Name:  Transportation Management System</w:t>
             </w:r>
           </w:p>
@@ -25485,7 +26108,15 @@
               <w:t>Test Designed by:</w:t>
             </w:r>
             <w:r>
-              <w:t xml:space="preserve"> Shafiq Ahmed</w:t>
+              <w:t xml:space="preserve"> </w:t>
+            </w:r>
+            <w:proofErr w:type="spellStart"/>
+            <w:r>
+              <w:t>Shafiq</w:t>
+            </w:r>
+            <w:proofErr w:type="spellEnd"/>
+            <w:r>
+              <w:t xml:space="preserve"> Ahmed</w:t>
             </w:r>
           </w:p>
         </w:tc>
@@ -25583,11 +26214,19 @@
             <w:r>
               <w:t xml:space="preserve"> </w:t>
             </w:r>
+            <w:proofErr w:type="spellStart"/>
             <w:r>
               <w:rPr>
                 <w:rFonts w:eastAsia="Times New Roman"/>
               </w:rPr>
-              <w:t>Shafiq Ahmed</w:t>
+              <w:t>Shafiq</w:t>
+            </w:r>
+            <w:proofErr w:type="spellEnd"/>
+            <w:r>
+              <w:rPr>
+                <w:rFonts w:eastAsia="Times New Roman"/>
+              </w:rPr>
+              <w:t xml:space="preserve"> Ahmed</w:t>
             </w:r>
           </w:p>
         </w:tc>
@@ -26079,7 +26718,15 @@
               <w:t>Test Designed by:</w:t>
             </w:r>
             <w:r>
-              <w:t xml:space="preserve"> Shafiq Ahmed</w:t>
+              <w:t xml:space="preserve"> </w:t>
+            </w:r>
+            <w:proofErr w:type="spellStart"/>
+            <w:r>
+              <w:t>Shafiq</w:t>
+            </w:r>
+            <w:proofErr w:type="spellEnd"/>
+            <w:r>
+              <w:t xml:space="preserve"> Ahmed</w:t>
             </w:r>
           </w:p>
         </w:tc>
@@ -26177,11 +26824,19 @@
             <w:r>
               <w:t xml:space="preserve"> </w:t>
             </w:r>
+            <w:proofErr w:type="spellStart"/>
             <w:r>
               <w:rPr>
                 <w:rFonts w:eastAsia="Times New Roman"/>
               </w:rPr>
-              <w:t>Shafiq Ahmed</w:t>
+              <w:t>Shafiq</w:t>
+            </w:r>
+            <w:proofErr w:type="spellEnd"/>
+            <w:r>
+              <w:rPr>
+                <w:rFonts w:eastAsia="Times New Roman"/>
+              </w:rPr>
+              <w:t xml:space="preserve"> Ahmed</w:t>
             </w:r>
           </w:p>
         </w:tc>
@@ -26644,7 +27299,6 @@
               <w:rPr>
                 <w:b/>
               </w:rPr>
-              <w:lastRenderedPageBreak/>
               <w:t>Project Name:  Transportation Management System</w:t>
             </w:r>
           </w:p>
@@ -26665,7 +27319,15 @@
               <w:t>Test Designed by:</w:t>
             </w:r>
             <w:r>
-              <w:t xml:space="preserve"> Shafiq Ahmed</w:t>
+              <w:t xml:space="preserve"> </w:t>
+            </w:r>
+            <w:proofErr w:type="spellStart"/>
+            <w:r>
+              <w:t>Shafiq</w:t>
+            </w:r>
+            <w:proofErr w:type="spellEnd"/>
+            <w:r>
+              <w:t xml:space="preserve"> Ahmed</w:t>
             </w:r>
           </w:p>
         </w:tc>
@@ -26763,11 +27425,19 @@
             <w:r>
               <w:t xml:space="preserve"> </w:t>
             </w:r>
+            <w:proofErr w:type="spellStart"/>
             <w:r>
               <w:rPr>
                 <w:rFonts w:eastAsia="Times New Roman"/>
               </w:rPr>
-              <w:t>Shafiq Ahmed</w:t>
+              <w:t>Shafiq</w:t>
+            </w:r>
+            <w:proofErr w:type="spellEnd"/>
+            <w:r>
+              <w:rPr>
+                <w:rFonts w:eastAsia="Times New Roman"/>
+              </w:rPr>
+              <w:t xml:space="preserve"> Ahmed</w:t>
             </w:r>
           </w:p>
         </w:tc>
@@ -27113,7 +27783,15 @@
               <w:spacing w:after="160"/>
             </w:pPr>
             <w:r>
-              <w:t>Shop name: Grameen Supplies</w:t>
+              <w:t xml:space="preserve">Shop name: </w:t>
+            </w:r>
+            <w:proofErr w:type="spellStart"/>
+            <w:r>
+              <w:t>Grameen</w:t>
+            </w:r>
+            <w:proofErr w:type="spellEnd"/>
+            <w:r>
+              <w:t xml:space="preserve"> Supplies</w:t>
             </w:r>
           </w:p>
         </w:tc>
@@ -27187,7 +27865,15 @@
               <w:t>Post Condition:</w:t>
             </w:r>
             <w:r>
-              <w:t xml:space="preserve"> Vendor shop name will now show  grameen supplies</w:t>
+              <w:t xml:space="preserve"> Vendor shop name will now show  </w:t>
+            </w:r>
+            <w:proofErr w:type="spellStart"/>
+            <w:r>
+              <w:t>grameen</w:t>
+            </w:r>
+            <w:proofErr w:type="spellEnd"/>
+            <w:r>
+              <w:t xml:space="preserve"> supplies</w:t>
             </w:r>
           </w:p>
         </w:tc>
@@ -27316,7 +28002,7 @@
                     <pic:cNvPicPr/>
                   </pic:nvPicPr>
                   <pic:blipFill>
-                    <a:blip r:embed="rId22"/>
+                    <a:blip r:embed="rId24"/>
                     <a:stretch>
                       <a:fillRect/>
                     </a:stretch>
@@ -27550,439 +28236,6 @@
             <wp:extent cx="5067300" cy="4695825"/>
             <wp:effectExtent l="0" t="0" r="0" b="9525"/>
             <wp:docPr id="5" name="Picture 5"/>
-            <wp:cNvGraphicFramePr>
-              <a:graphicFrameLocks xmlns:a="http://schemas.openxmlformats.org/drawingml/2006/main" noChangeAspect="1"/>
-            </wp:cNvGraphicFramePr>
-            <a:graphic xmlns:a="http://schemas.openxmlformats.org/drawingml/2006/main">
-              <a:graphicData uri="http://schemas.openxmlformats.org/drawingml/2006/picture">
-                <pic:pic xmlns:pic="http://schemas.openxmlformats.org/drawingml/2006/picture">
-                  <pic:nvPicPr>
-                    <pic:cNvPr id="1" name=""/>
-                    <pic:cNvPicPr/>
-                  </pic:nvPicPr>
-                  <pic:blipFill>
-                    <a:blip r:embed="rId23"/>
-                    <a:stretch>
-                      <a:fillRect/>
-                    </a:stretch>
-                  </pic:blipFill>
-                  <pic:spPr>
-                    <a:xfrm>
-                      <a:off x="0" y="0"/>
-                      <a:ext cx="5067300" cy="4695825"/>
-                    </a:xfrm>
-                    <a:prstGeom prst="rect">
-                      <a:avLst/>
-                    </a:prstGeom>
-                  </pic:spPr>
-                </pic:pic>
-              </a:graphicData>
-            </a:graphic>
-          </wp:inline>
-        </w:drawing>
-      </w:r>
-      <w:r>
-        <w:rPr>
-          <w:b/>
-          <w:bCs/>
-          <w:noProof/>
-          <w:sz w:val="28"/>
-          <w:szCs w:val="28"/>
-          <w:u w:val="single"/>
-          <w:lang w:eastAsia="ja-JP"/>
-        </w:rPr>
-        <w:t xml:space="preserve"> </w:t>
-      </w:r>
-    </w:p>
-    <w:p>
-      <w:pPr>
-        <w:rPr>
-          <w:b/>
-          <w:bCs/>
-          <w:sz w:val="28"/>
-          <w:szCs w:val="28"/>
-          <w:u w:val="single"/>
-        </w:rPr>
-      </w:pPr>
-    </w:p>
-    <w:p>
-      <w:pPr>
-        <w:rPr>
-          <w:b/>
-          <w:bCs/>
-          <w:sz w:val="28"/>
-          <w:szCs w:val="28"/>
-          <w:u w:val="single"/>
-        </w:rPr>
-      </w:pPr>
-    </w:p>
-    <w:p>
-      <w:pPr>
-        <w:rPr>
-          <w:b/>
-          <w:bCs/>
-          <w:sz w:val="28"/>
-          <w:szCs w:val="28"/>
-          <w:u w:val="single"/>
-        </w:rPr>
-      </w:pPr>
-    </w:p>
-    <w:p>
-      <w:pPr>
-        <w:rPr>
-          <w:b/>
-          <w:bCs/>
-          <w:sz w:val="28"/>
-          <w:szCs w:val="28"/>
-          <w:u w:val="single"/>
-        </w:rPr>
-      </w:pPr>
-    </w:p>
-    <w:p>
-      <w:pPr>
-        <w:rPr>
-          <w:b/>
-          <w:bCs/>
-          <w:sz w:val="28"/>
-          <w:szCs w:val="28"/>
-          <w:u w:val="single"/>
-        </w:rPr>
-      </w:pPr>
-    </w:p>
-    <w:p>
-      <w:pPr>
-        <w:rPr>
-          <w:b/>
-          <w:bCs/>
-          <w:sz w:val="28"/>
-          <w:szCs w:val="28"/>
-          <w:u w:val="single"/>
-        </w:rPr>
-      </w:pPr>
-    </w:p>
-    <w:p>
-      <w:pPr>
-        <w:rPr>
-          <w:b/>
-          <w:bCs/>
-          <w:sz w:val="28"/>
-          <w:szCs w:val="28"/>
-          <w:u w:val="single"/>
-        </w:rPr>
-      </w:pPr>
-    </w:p>
-    <w:p>
-      <w:pPr>
-        <w:rPr>
-          <w:b/>
-          <w:bCs/>
-          <w:sz w:val="28"/>
-          <w:szCs w:val="28"/>
-          <w:u w:val="single"/>
-        </w:rPr>
-      </w:pPr>
-    </w:p>
-    <w:p>
-      <w:pPr>
-        <w:rPr>
-          <w:b/>
-          <w:bCs/>
-          <w:sz w:val="28"/>
-          <w:szCs w:val="28"/>
-          <w:u w:val="single"/>
-        </w:rPr>
-      </w:pPr>
-    </w:p>
-    <w:p>
-      <w:pPr>
-        <w:rPr>
-          <w:b/>
-          <w:bCs/>
-          <w:sz w:val="28"/>
-          <w:szCs w:val="28"/>
-          <w:u w:val="single"/>
-        </w:rPr>
-      </w:pPr>
-    </w:p>
-    <w:p>
-      <w:pPr>
-        <w:rPr>
-          <w:b/>
-          <w:bCs/>
-          <w:sz w:val="28"/>
-          <w:szCs w:val="28"/>
-          <w:u w:val="single"/>
-        </w:rPr>
-      </w:pPr>
-      <w:r>
-        <w:rPr>
-          <w:b/>
-          <w:bCs/>
-          <w:sz w:val="28"/>
-          <w:szCs w:val="28"/>
-          <w:u w:val="single"/>
-        </w:rPr>
-        <w:t>Customer Home Page:</w:t>
-      </w:r>
-    </w:p>
-    <w:p>
-      <w:pPr>
-        <w:rPr>
-          <w:b/>
-          <w:bCs/>
-          <w:sz w:val="28"/>
-          <w:szCs w:val="28"/>
-          <w:u w:val="single"/>
-        </w:rPr>
-      </w:pPr>
-      <w:r>
-        <w:rPr>
-          <w:b/>
-          <w:bCs/>
-          <w:noProof/>
-          <w:sz w:val="28"/>
-          <w:szCs w:val="28"/>
-          <w:u w:val="single"/>
-          <w:lang w:eastAsia="ja-JP"/>
-        </w:rPr>
-        <w:drawing>
-          <wp:inline distT="0" distB="0" distL="0" distR="0" wp14:anchorId="0090C555" wp14:editId="4CEEEF5F">
-            <wp:extent cx="5943600" cy="3065145"/>
-            <wp:effectExtent l="0" t="0" r="0" b="1905"/>
-            <wp:docPr id="6" name="Picture 6"/>
-            <wp:cNvGraphicFramePr>
-              <a:graphicFrameLocks xmlns:a="http://schemas.openxmlformats.org/drawingml/2006/main" noChangeAspect="1"/>
-            </wp:cNvGraphicFramePr>
-            <a:graphic xmlns:a="http://schemas.openxmlformats.org/drawingml/2006/main">
-              <a:graphicData uri="http://schemas.openxmlformats.org/drawingml/2006/picture">
-                <pic:pic xmlns:pic="http://schemas.openxmlformats.org/drawingml/2006/picture">
-                  <pic:nvPicPr>
-                    <pic:cNvPr id="1" name=""/>
-                    <pic:cNvPicPr/>
-                  </pic:nvPicPr>
-                  <pic:blipFill>
-                    <a:blip r:embed="rId24"/>
-                    <a:stretch>
-                      <a:fillRect/>
-                    </a:stretch>
-                  </pic:blipFill>
-                  <pic:spPr>
-                    <a:xfrm>
-                      <a:off x="0" y="0"/>
-                      <a:ext cx="5943600" cy="3065145"/>
-                    </a:xfrm>
-                    <a:prstGeom prst="rect">
-                      <a:avLst/>
-                    </a:prstGeom>
-                  </pic:spPr>
-                </pic:pic>
-              </a:graphicData>
-            </a:graphic>
-          </wp:inline>
-        </w:drawing>
-      </w:r>
-      <w:r>
-        <w:rPr>
-          <w:b/>
-          <w:bCs/>
-          <w:noProof/>
-          <w:sz w:val="28"/>
-          <w:szCs w:val="28"/>
-          <w:u w:val="single"/>
-          <w:lang w:eastAsia="ja-JP"/>
-        </w:rPr>
-        <w:t xml:space="preserve"> </w:t>
-      </w:r>
-    </w:p>
-    <w:p>
-      <w:pPr>
-        <w:rPr>
-          <w:b/>
-          <w:bCs/>
-          <w:sz w:val="28"/>
-          <w:szCs w:val="28"/>
-          <w:u w:val="single"/>
-        </w:rPr>
-      </w:pPr>
-    </w:p>
-    <w:p>
-      <w:pPr>
-        <w:rPr>
-          <w:b/>
-          <w:bCs/>
-          <w:sz w:val="28"/>
-          <w:szCs w:val="28"/>
-          <w:u w:val="single"/>
-        </w:rPr>
-      </w:pPr>
-    </w:p>
-    <w:p>
-      <w:pPr>
-        <w:rPr>
-          <w:b/>
-          <w:bCs/>
-          <w:sz w:val="28"/>
-          <w:szCs w:val="28"/>
-          <w:u w:val="single"/>
-        </w:rPr>
-      </w:pPr>
-    </w:p>
-    <w:p>
-      <w:pPr>
-        <w:rPr>
-          <w:b/>
-          <w:bCs/>
-          <w:sz w:val="28"/>
-          <w:szCs w:val="28"/>
-          <w:u w:val="single"/>
-        </w:rPr>
-      </w:pPr>
-    </w:p>
-    <w:p>
-      <w:pPr>
-        <w:rPr>
-          <w:b/>
-          <w:bCs/>
-          <w:sz w:val="28"/>
-          <w:szCs w:val="28"/>
-          <w:u w:val="single"/>
-        </w:rPr>
-      </w:pPr>
-    </w:p>
-    <w:p>
-      <w:pPr>
-        <w:rPr>
-          <w:b/>
-          <w:bCs/>
-          <w:sz w:val="28"/>
-          <w:szCs w:val="28"/>
-          <w:u w:val="single"/>
-        </w:rPr>
-      </w:pPr>
-    </w:p>
-    <w:p>
-      <w:pPr>
-        <w:rPr>
-          <w:b/>
-          <w:bCs/>
-          <w:sz w:val="28"/>
-          <w:szCs w:val="28"/>
-          <w:u w:val="single"/>
-        </w:rPr>
-      </w:pPr>
-    </w:p>
-    <w:p>
-      <w:pPr>
-        <w:rPr>
-          <w:b/>
-          <w:bCs/>
-          <w:sz w:val="28"/>
-          <w:szCs w:val="28"/>
-          <w:u w:val="single"/>
-        </w:rPr>
-      </w:pPr>
-    </w:p>
-    <w:p>
-      <w:pPr>
-        <w:rPr>
-          <w:b/>
-          <w:bCs/>
-          <w:sz w:val="28"/>
-          <w:szCs w:val="28"/>
-          <w:u w:val="single"/>
-        </w:rPr>
-      </w:pPr>
-    </w:p>
-    <w:p>
-      <w:pPr>
-        <w:rPr>
-          <w:b/>
-          <w:bCs/>
-          <w:sz w:val="28"/>
-          <w:szCs w:val="28"/>
-          <w:u w:val="single"/>
-        </w:rPr>
-      </w:pPr>
-    </w:p>
-    <w:p>
-      <w:pPr>
-        <w:rPr>
-          <w:b/>
-          <w:bCs/>
-          <w:sz w:val="28"/>
-          <w:szCs w:val="28"/>
-          <w:u w:val="single"/>
-        </w:rPr>
-      </w:pPr>
-    </w:p>
-    <w:p>
-      <w:pPr>
-        <w:rPr>
-          <w:b/>
-          <w:bCs/>
-          <w:sz w:val="28"/>
-          <w:szCs w:val="28"/>
-          <w:u w:val="single"/>
-        </w:rPr>
-      </w:pPr>
-    </w:p>
-    <w:p>
-      <w:pPr>
-        <w:rPr>
-          <w:b/>
-          <w:bCs/>
-          <w:sz w:val="28"/>
-          <w:szCs w:val="28"/>
-          <w:u w:val="single"/>
-        </w:rPr>
-      </w:pPr>
-    </w:p>
-    <w:p>
-      <w:pPr>
-        <w:rPr>
-          <w:b/>
-          <w:bCs/>
-          <w:sz w:val="28"/>
-          <w:szCs w:val="28"/>
-          <w:u w:val="single"/>
-        </w:rPr>
-      </w:pPr>
-      <w:r>
-        <w:rPr>
-          <w:b/>
-          <w:bCs/>
-          <w:sz w:val="28"/>
-          <w:szCs w:val="28"/>
-          <w:u w:val="single"/>
-        </w:rPr>
-        <w:lastRenderedPageBreak/>
-        <w:t>Customer Product details:</w:t>
-      </w:r>
-    </w:p>
-    <w:p>
-      <w:pPr>
-        <w:rPr>
-          <w:b/>
-          <w:bCs/>
-          <w:sz w:val="28"/>
-          <w:szCs w:val="28"/>
-          <w:u w:val="single"/>
-        </w:rPr>
-      </w:pPr>
-      <w:r>
-        <w:rPr>
-          <w:b/>
-          <w:bCs/>
-          <w:noProof/>
-          <w:sz w:val="28"/>
-          <w:szCs w:val="28"/>
-          <w:u w:val="single"/>
-        </w:rPr>
-        <w:drawing>
-          <wp:inline distT="0" distB="0" distL="0" distR="0" wp14:anchorId="0561F0C6" wp14:editId="195E9208">
-            <wp:extent cx="5943600" cy="2441575"/>
-            <wp:effectExtent l="0" t="0" r="0" b="0"/>
-            <wp:docPr id="7" name="Picture 7"/>
             <wp:cNvGraphicFramePr>
               <a:graphicFrameLocks xmlns:a="http://schemas.openxmlformats.org/drawingml/2006/main" noChangeAspect="1"/>
             </wp:cNvGraphicFramePr>
@@ -28002,6 +28255,440 @@
                   <pic:spPr>
                     <a:xfrm>
                       <a:off x="0" y="0"/>
+                      <a:ext cx="5067300" cy="4695825"/>
+                    </a:xfrm>
+                    <a:prstGeom prst="rect">
+                      <a:avLst/>
+                    </a:prstGeom>
+                  </pic:spPr>
+                </pic:pic>
+              </a:graphicData>
+            </a:graphic>
+          </wp:inline>
+        </w:drawing>
+      </w:r>
+      <w:r>
+        <w:rPr>
+          <w:b/>
+          <w:bCs/>
+          <w:noProof/>
+          <w:sz w:val="28"/>
+          <w:szCs w:val="28"/>
+          <w:u w:val="single"/>
+          <w:lang w:eastAsia="ja-JP"/>
+        </w:rPr>
+        <w:t xml:space="preserve"> </w:t>
+      </w:r>
+    </w:p>
+    <w:p>
+      <w:pPr>
+        <w:rPr>
+          <w:b/>
+          <w:bCs/>
+          <w:sz w:val="28"/>
+          <w:szCs w:val="28"/>
+          <w:u w:val="single"/>
+        </w:rPr>
+      </w:pPr>
+    </w:p>
+    <w:p>
+      <w:pPr>
+        <w:rPr>
+          <w:b/>
+          <w:bCs/>
+          <w:sz w:val="28"/>
+          <w:szCs w:val="28"/>
+          <w:u w:val="single"/>
+        </w:rPr>
+      </w:pPr>
+    </w:p>
+    <w:p>
+      <w:pPr>
+        <w:rPr>
+          <w:b/>
+          <w:bCs/>
+          <w:sz w:val="28"/>
+          <w:szCs w:val="28"/>
+          <w:u w:val="single"/>
+        </w:rPr>
+      </w:pPr>
+    </w:p>
+    <w:p>
+      <w:pPr>
+        <w:rPr>
+          <w:b/>
+          <w:bCs/>
+          <w:sz w:val="28"/>
+          <w:szCs w:val="28"/>
+          <w:u w:val="single"/>
+        </w:rPr>
+      </w:pPr>
+    </w:p>
+    <w:p>
+      <w:pPr>
+        <w:rPr>
+          <w:b/>
+          <w:bCs/>
+          <w:sz w:val="28"/>
+          <w:szCs w:val="28"/>
+          <w:u w:val="single"/>
+        </w:rPr>
+      </w:pPr>
+    </w:p>
+    <w:p>
+      <w:pPr>
+        <w:rPr>
+          <w:b/>
+          <w:bCs/>
+          <w:sz w:val="28"/>
+          <w:szCs w:val="28"/>
+          <w:u w:val="single"/>
+        </w:rPr>
+      </w:pPr>
+    </w:p>
+    <w:p>
+      <w:pPr>
+        <w:rPr>
+          <w:b/>
+          <w:bCs/>
+          <w:sz w:val="28"/>
+          <w:szCs w:val="28"/>
+          <w:u w:val="single"/>
+        </w:rPr>
+      </w:pPr>
+    </w:p>
+    <w:p>
+      <w:pPr>
+        <w:rPr>
+          <w:b/>
+          <w:bCs/>
+          <w:sz w:val="28"/>
+          <w:szCs w:val="28"/>
+          <w:u w:val="single"/>
+        </w:rPr>
+      </w:pPr>
+    </w:p>
+    <w:p>
+      <w:pPr>
+        <w:rPr>
+          <w:b/>
+          <w:bCs/>
+          <w:sz w:val="28"/>
+          <w:szCs w:val="28"/>
+          <w:u w:val="single"/>
+        </w:rPr>
+      </w:pPr>
+    </w:p>
+    <w:p>
+      <w:pPr>
+        <w:rPr>
+          <w:b/>
+          <w:bCs/>
+          <w:sz w:val="28"/>
+          <w:szCs w:val="28"/>
+          <w:u w:val="single"/>
+        </w:rPr>
+      </w:pPr>
+    </w:p>
+    <w:p>
+      <w:pPr>
+        <w:rPr>
+          <w:b/>
+          <w:bCs/>
+          <w:sz w:val="28"/>
+          <w:szCs w:val="28"/>
+          <w:u w:val="single"/>
+        </w:rPr>
+      </w:pPr>
+      <w:r>
+        <w:rPr>
+          <w:b/>
+          <w:bCs/>
+          <w:sz w:val="28"/>
+          <w:szCs w:val="28"/>
+          <w:u w:val="single"/>
+        </w:rPr>
+        <w:t>Customer Home Page:</w:t>
+      </w:r>
+    </w:p>
+    <w:p>
+      <w:pPr>
+        <w:rPr>
+          <w:b/>
+          <w:bCs/>
+          <w:sz w:val="28"/>
+          <w:szCs w:val="28"/>
+          <w:u w:val="single"/>
+        </w:rPr>
+      </w:pPr>
+      <w:r>
+        <w:rPr>
+          <w:b/>
+          <w:bCs/>
+          <w:noProof/>
+          <w:sz w:val="28"/>
+          <w:szCs w:val="28"/>
+          <w:u w:val="single"/>
+          <w:lang w:eastAsia="ja-JP"/>
+        </w:rPr>
+        <w:drawing>
+          <wp:inline distT="0" distB="0" distL="0" distR="0" wp14:anchorId="0090C555" wp14:editId="4CEEEF5F">
+            <wp:extent cx="5943600" cy="3065145"/>
+            <wp:effectExtent l="0" t="0" r="0" b="1905"/>
+            <wp:docPr id="6" name="Picture 6"/>
+            <wp:cNvGraphicFramePr>
+              <a:graphicFrameLocks xmlns:a="http://schemas.openxmlformats.org/drawingml/2006/main" noChangeAspect="1"/>
+            </wp:cNvGraphicFramePr>
+            <a:graphic xmlns:a="http://schemas.openxmlformats.org/drawingml/2006/main">
+              <a:graphicData uri="http://schemas.openxmlformats.org/drawingml/2006/picture">
+                <pic:pic xmlns:pic="http://schemas.openxmlformats.org/drawingml/2006/picture">
+                  <pic:nvPicPr>
+                    <pic:cNvPr id="1" name=""/>
+                    <pic:cNvPicPr/>
+                  </pic:nvPicPr>
+                  <pic:blipFill>
+                    <a:blip r:embed="rId26"/>
+                    <a:stretch>
+                      <a:fillRect/>
+                    </a:stretch>
+                  </pic:blipFill>
+                  <pic:spPr>
+                    <a:xfrm>
+                      <a:off x="0" y="0"/>
+                      <a:ext cx="5943600" cy="3065145"/>
+                    </a:xfrm>
+                    <a:prstGeom prst="rect">
+                      <a:avLst/>
+                    </a:prstGeom>
+                  </pic:spPr>
+                </pic:pic>
+              </a:graphicData>
+            </a:graphic>
+          </wp:inline>
+        </w:drawing>
+      </w:r>
+      <w:r>
+        <w:rPr>
+          <w:b/>
+          <w:bCs/>
+          <w:noProof/>
+          <w:sz w:val="28"/>
+          <w:szCs w:val="28"/>
+          <w:u w:val="single"/>
+          <w:lang w:eastAsia="ja-JP"/>
+        </w:rPr>
+        <w:t xml:space="preserve"> </w:t>
+      </w:r>
+    </w:p>
+    <w:p>
+      <w:pPr>
+        <w:rPr>
+          <w:b/>
+          <w:bCs/>
+          <w:sz w:val="28"/>
+          <w:szCs w:val="28"/>
+          <w:u w:val="single"/>
+        </w:rPr>
+      </w:pPr>
+    </w:p>
+    <w:p>
+      <w:pPr>
+        <w:rPr>
+          <w:b/>
+          <w:bCs/>
+          <w:sz w:val="28"/>
+          <w:szCs w:val="28"/>
+          <w:u w:val="single"/>
+        </w:rPr>
+      </w:pPr>
+    </w:p>
+    <w:p>
+      <w:pPr>
+        <w:rPr>
+          <w:b/>
+          <w:bCs/>
+          <w:sz w:val="28"/>
+          <w:szCs w:val="28"/>
+          <w:u w:val="single"/>
+        </w:rPr>
+      </w:pPr>
+    </w:p>
+    <w:p>
+      <w:pPr>
+        <w:rPr>
+          <w:b/>
+          <w:bCs/>
+          <w:sz w:val="28"/>
+          <w:szCs w:val="28"/>
+          <w:u w:val="single"/>
+        </w:rPr>
+      </w:pPr>
+    </w:p>
+    <w:p>
+      <w:pPr>
+        <w:rPr>
+          <w:b/>
+          <w:bCs/>
+          <w:sz w:val="28"/>
+          <w:szCs w:val="28"/>
+          <w:u w:val="single"/>
+        </w:rPr>
+      </w:pPr>
+    </w:p>
+    <w:p>
+      <w:pPr>
+        <w:rPr>
+          <w:b/>
+          <w:bCs/>
+          <w:sz w:val="28"/>
+          <w:szCs w:val="28"/>
+          <w:u w:val="single"/>
+        </w:rPr>
+      </w:pPr>
+    </w:p>
+    <w:p>
+      <w:pPr>
+        <w:rPr>
+          <w:b/>
+          <w:bCs/>
+          <w:sz w:val="28"/>
+          <w:szCs w:val="28"/>
+          <w:u w:val="single"/>
+        </w:rPr>
+      </w:pPr>
+    </w:p>
+    <w:p>
+      <w:pPr>
+        <w:rPr>
+          <w:b/>
+          <w:bCs/>
+          <w:sz w:val="28"/>
+          <w:szCs w:val="28"/>
+          <w:u w:val="single"/>
+        </w:rPr>
+      </w:pPr>
+    </w:p>
+    <w:p>
+      <w:pPr>
+        <w:rPr>
+          <w:b/>
+          <w:bCs/>
+          <w:sz w:val="28"/>
+          <w:szCs w:val="28"/>
+          <w:u w:val="single"/>
+        </w:rPr>
+      </w:pPr>
+    </w:p>
+    <w:p>
+      <w:pPr>
+        <w:rPr>
+          <w:b/>
+          <w:bCs/>
+          <w:sz w:val="28"/>
+          <w:szCs w:val="28"/>
+          <w:u w:val="single"/>
+        </w:rPr>
+      </w:pPr>
+    </w:p>
+    <w:p>
+      <w:pPr>
+        <w:rPr>
+          <w:b/>
+          <w:bCs/>
+          <w:sz w:val="28"/>
+          <w:szCs w:val="28"/>
+          <w:u w:val="single"/>
+        </w:rPr>
+      </w:pPr>
+    </w:p>
+    <w:p>
+      <w:pPr>
+        <w:rPr>
+          <w:b/>
+          <w:bCs/>
+          <w:sz w:val="28"/>
+          <w:szCs w:val="28"/>
+          <w:u w:val="single"/>
+        </w:rPr>
+      </w:pPr>
+    </w:p>
+    <w:p>
+      <w:pPr>
+        <w:rPr>
+          <w:b/>
+          <w:bCs/>
+          <w:sz w:val="28"/>
+          <w:szCs w:val="28"/>
+          <w:u w:val="single"/>
+        </w:rPr>
+      </w:pPr>
+    </w:p>
+    <w:p>
+      <w:pPr>
+        <w:rPr>
+          <w:b/>
+          <w:bCs/>
+          <w:sz w:val="28"/>
+          <w:szCs w:val="28"/>
+          <w:u w:val="single"/>
+        </w:rPr>
+      </w:pPr>
+      <w:r>
+        <w:rPr>
+          <w:b/>
+          <w:bCs/>
+          <w:sz w:val="28"/>
+          <w:szCs w:val="28"/>
+          <w:u w:val="single"/>
+        </w:rPr>
+        <w:lastRenderedPageBreak/>
+        <w:t>Customer Product details:</w:t>
+      </w:r>
+    </w:p>
+    <w:p>
+      <w:pPr>
+        <w:rPr>
+          <w:b/>
+          <w:bCs/>
+          <w:sz w:val="28"/>
+          <w:szCs w:val="28"/>
+          <w:u w:val="single"/>
+        </w:rPr>
+      </w:pPr>
+      <w:r>
+        <w:rPr>
+          <w:b/>
+          <w:bCs/>
+          <w:noProof/>
+          <w:sz w:val="28"/>
+          <w:szCs w:val="28"/>
+          <w:u w:val="single"/>
+          <w:lang w:eastAsia="ja-JP"/>
+        </w:rPr>
+        <w:drawing>
+          <wp:inline distT="0" distB="0" distL="0" distR="0" wp14:anchorId="0561F0C6" wp14:editId="195E9208">
+            <wp:extent cx="5943600" cy="2441575"/>
+            <wp:effectExtent l="0" t="0" r="0" b="0"/>
+            <wp:docPr id="7" name="Picture 7"/>
+            <wp:cNvGraphicFramePr>
+              <a:graphicFrameLocks xmlns:a="http://schemas.openxmlformats.org/drawingml/2006/main" noChangeAspect="1"/>
+            </wp:cNvGraphicFramePr>
+            <a:graphic xmlns:a="http://schemas.openxmlformats.org/drawingml/2006/main">
+              <a:graphicData uri="http://schemas.openxmlformats.org/drawingml/2006/picture">
+                <pic:pic xmlns:pic="http://schemas.openxmlformats.org/drawingml/2006/picture">
+                  <pic:nvPicPr>
+                    <pic:cNvPr id="1" name=""/>
+                    <pic:cNvPicPr/>
+                  </pic:nvPicPr>
+                  <pic:blipFill>
+                    <a:blip r:embed="rId27"/>
+                    <a:stretch>
+                      <a:fillRect/>
+                    </a:stretch>
+                  </pic:blipFill>
+                  <pic:spPr>
+                    <a:xfrm>
+                      <a:off x="0" y="0"/>
                       <a:ext cx="5943600" cy="2441575"/>
                     </a:xfrm>
                     <a:prstGeom prst="rect">
@@ -28085,7 +28772,7 @@
                     </pic:cNvPicPr>
                   </pic:nvPicPr>
                   <pic:blipFill>
-                    <a:blip r:embed="rId26">
+                    <a:blip r:embed="rId28">
                       <a:extLst>
                         <a:ext uri="{28A0092B-C50C-407E-A947-70E740481C1C}">
                           <a14:useLocalDpi xmlns:a14="http://schemas.microsoft.com/office/drawing/2010/main" val="0"/>
@@ -28223,6 +28910,7 @@
           <w:sz w:val="28"/>
           <w:szCs w:val="28"/>
           <w:u w:val="single"/>
+          <w:lang w:eastAsia="ja-JP"/>
         </w:rPr>
         <w:drawing>
           <wp:inline distT="0" distB="0" distL="0" distR="0" wp14:anchorId="3B363FBB" wp14:editId="2B37AC85">
@@ -28240,7 +28928,7 @@
                     <pic:cNvPicPr/>
                   </pic:nvPicPr>
                   <pic:blipFill>
-                    <a:blip r:embed="rId27"/>
+                    <a:blip r:embed="rId29"/>
                     <a:stretch>
                       <a:fillRect/>
                     </a:stretch>
@@ -28442,7 +29130,7 @@
                     </pic:cNvPicPr>
                   </pic:nvPicPr>
                   <pic:blipFill>
-                    <a:blip r:embed="rId28" cstate="print">
+                    <a:blip r:embed="rId30" cstate="print">
                       <a:extLst>
                         <a:ext uri="{28A0092B-C50C-407E-A947-70E740481C1C}">
                           <a14:useLocalDpi xmlns:a14="http://schemas.microsoft.com/office/drawing/2010/main" val="0"/>
@@ -28535,6 +29223,7 @@
           <w:sz w:val="28"/>
           <w:szCs w:val="28"/>
           <w:u w:val="single"/>
+          <w:lang w:eastAsia="ja-JP"/>
         </w:rPr>
         <w:drawing>
           <wp:inline distT="0" distB="0" distL="0" distR="0" wp14:anchorId="3C17AD3F" wp14:editId="735E1FC0">
@@ -28552,7 +29241,7 @@
                     <pic:cNvPicPr/>
                   </pic:nvPicPr>
                   <pic:blipFill>
-                    <a:blip r:embed="rId29"/>
+                    <a:blip r:embed="rId31"/>
                     <a:stretch>
                       <a:fillRect/>
                     </a:stretch>
@@ -28677,7 +29366,7 @@
                     </pic:cNvPicPr>
                   </pic:nvPicPr>
                   <pic:blipFill>
-                    <a:blip r:embed="rId30">
+                    <a:blip r:embed="rId32">
                       <a:extLst>
                         <a:ext uri="{28A0092B-C50C-407E-A947-70E740481C1C}">
                           <a14:useLocalDpi xmlns:a14="http://schemas.microsoft.com/office/drawing/2010/main" val="0"/>
@@ -28912,7 +29601,7 @@
                     </pic:cNvPicPr>
                   </pic:nvPicPr>
                   <pic:blipFill>
-                    <a:blip r:embed="rId31">
+                    <a:blip r:embed="rId33">
                       <a:extLst>
                         <a:ext uri="{28A0092B-C50C-407E-A947-70E740481C1C}">
                           <a14:useLocalDpi xmlns:a14="http://schemas.microsoft.com/office/drawing/2010/main" val="0"/>
@@ -29061,6 +29750,7 @@
           <w:sz w:val="28"/>
           <w:szCs w:val="28"/>
           <w:u w:val="single"/>
+          <w:lang w:eastAsia="ja-JP"/>
         </w:rPr>
         <w:drawing>
           <wp:inline distT="0" distB="0" distL="0" distR="0" wp14:anchorId="44928041" wp14:editId="434F04CC">
@@ -29078,7 +29768,7 @@
                     <pic:cNvPicPr/>
                   </pic:nvPicPr>
                   <pic:blipFill>
-                    <a:blip r:embed="rId32"/>
+                    <a:blip r:embed="rId34"/>
                     <a:stretch>
                       <a:fillRect/>
                     </a:stretch>
@@ -29293,6 +29983,7 @@
           <w:sz w:val="28"/>
           <w:szCs w:val="28"/>
           <w:u w:val="single"/>
+          <w:lang w:eastAsia="ja-JP"/>
         </w:rPr>
         <w:drawing>
           <wp:inline distT="0" distB="0" distL="0" distR="0" wp14:anchorId="4977CF04" wp14:editId="144D9C2E">
@@ -29310,7 +30001,7 @@
                     <pic:cNvPicPr/>
                   </pic:nvPicPr>
                   <pic:blipFill>
-                    <a:blip r:embed="rId33"/>
+                    <a:blip r:embed="rId35"/>
                     <a:stretch>
                       <a:fillRect/>
                     </a:stretch>
@@ -29371,6 +30062,7 @@
           <w:sz w:val="28"/>
           <w:szCs w:val="28"/>
           <w:u w:val="single"/>
+          <w:lang w:eastAsia="ja-JP"/>
         </w:rPr>
         <w:drawing>
           <wp:anchor distT="0" distB="0" distL="114300" distR="114300" simplePos="0" relativeHeight="251659264" behindDoc="1" locked="0" layoutInCell="1" allowOverlap="1" wp14:anchorId="006D4E62" wp14:editId="7C64A585">
@@ -29404,7 +30096,7 @@
                     <pic:cNvPicPr/>
                   </pic:nvPicPr>
                   <pic:blipFill>
-                    <a:blip r:embed="rId34">
+                    <a:blip r:embed="rId36">
                       <a:extLst>
                         <a:ext uri="{28A0092B-C50C-407E-A947-70E740481C1C}">
                           <a14:useLocalDpi xmlns:a14="http://schemas.microsoft.com/office/drawing/2010/main" val="0"/>
@@ -29548,6 +30240,7 @@
           <w:sz w:val="28"/>
           <w:szCs w:val="28"/>
           <w:u w:val="single"/>
+          <w:lang w:eastAsia="ja-JP"/>
         </w:rPr>
         <w:drawing>
           <wp:inline distT="0" distB="0" distL="0" distR="0" wp14:anchorId="3C2EC7B1" wp14:editId="69AFB7BA">
@@ -29565,7 +30258,7 @@
                     <pic:cNvPicPr/>
                   </pic:nvPicPr>
                   <pic:blipFill>
-                    <a:blip r:embed="rId35"/>
+                    <a:blip r:embed="rId37"/>
                     <a:stretch>
                       <a:fillRect/>
                     </a:stretch>
@@ -29691,6 +30384,7 @@
           <w:sz w:val="28"/>
           <w:szCs w:val="28"/>
           <w:u w:val="single"/>
+          <w:lang w:eastAsia="ja-JP"/>
         </w:rPr>
         <w:drawing>
           <wp:inline distT="0" distB="0" distL="0" distR="0" wp14:anchorId="15284007" wp14:editId="442CFDC5">
@@ -29708,7 +30402,7 @@
                     <pic:cNvPicPr/>
                   </pic:nvPicPr>
                   <pic:blipFill>
-                    <a:blip r:embed="rId36"/>
+                    <a:blip r:embed="rId38"/>
                     <a:stretch>
                       <a:fillRect/>
                     </a:stretch>
@@ -29866,7 +30560,7 @@
                     </pic:cNvPicPr>
                   </pic:nvPicPr>
                   <pic:blipFill>
-                    <a:blip r:embed="rId37" cstate="print">
+                    <a:blip r:embed="rId39" cstate="print">
                       <a:extLst>
                         <a:ext uri="{28A0092B-C50C-407E-A947-70E740481C1C}">
                           <a14:useLocalDpi xmlns:a14="http://schemas.microsoft.com/office/drawing/2010/main" val="0"/>
@@ -30114,342 +30808,13 @@
           <w:sz w:val="28"/>
           <w:szCs w:val="28"/>
           <w:u w:val="single"/>
+          <w:lang w:eastAsia="ja-JP"/>
         </w:rPr>
         <w:drawing>
           <wp:inline distT="0" distB="0" distL="0" distR="0" wp14:anchorId="303FBD9E" wp14:editId="185A18B6">
             <wp:extent cx="5943600" cy="3295650"/>
             <wp:effectExtent l="0" t="0" r="0" b="0"/>
             <wp:docPr id="20" name="Picture 20"/>
-            <wp:cNvGraphicFramePr>
-              <a:graphicFrameLocks xmlns:a="http://schemas.openxmlformats.org/drawingml/2006/main" noChangeAspect="1"/>
-            </wp:cNvGraphicFramePr>
-            <a:graphic xmlns:a="http://schemas.openxmlformats.org/drawingml/2006/main">
-              <a:graphicData uri="http://schemas.openxmlformats.org/drawingml/2006/picture">
-                <pic:pic xmlns:pic="http://schemas.openxmlformats.org/drawingml/2006/picture">
-                  <pic:nvPicPr>
-                    <pic:cNvPr id="1" name=""/>
-                    <pic:cNvPicPr/>
-                  </pic:nvPicPr>
-                  <pic:blipFill>
-                    <a:blip r:embed="rId38"/>
-                    <a:stretch>
-                      <a:fillRect/>
-                    </a:stretch>
-                  </pic:blipFill>
-                  <pic:spPr>
-                    <a:xfrm>
-                      <a:off x="0" y="0"/>
-                      <a:ext cx="5943600" cy="3295650"/>
-                    </a:xfrm>
-                    <a:prstGeom prst="rect">
-                      <a:avLst/>
-                    </a:prstGeom>
-                  </pic:spPr>
-                </pic:pic>
-              </a:graphicData>
-            </a:graphic>
-          </wp:inline>
-        </w:drawing>
-      </w:r>
-    </w:p>
-    <w:p>
-      <w:pPr>
-        <w:rPr>
-          <w:b/>
-          <w:bCs/>
-          <w:sz w:val="28"/>
-          <w:szCs w:val="28"/>
-          <w:u w:val="single"/>
-        </w:rPr>
-      </w:pPr>
-    </w:p>
-    <w:p>
-      <w:pPr>
-        <w:rPr>
-          <w:b/>
-          <w:bCs/>
-          <w:sz w:val="28"/>
-          <w:szCs w:val="28"/>
-          <w:u w:val="single"/>
-        </w:rPr>
-      </w:pPr>
-    </w:p>
-    <w:p>
-      <w:pPr>
-        <w:rPr>
-          <w:b/>
-          <w:bCs/>
-          <w:sz w:val="28"/>
-          <w:szCs w:val="28"/>
-          <w:u w:val="single"/>
-        </w:rPr>
-      </w:pPr>
-    </w:p>
-    <w:p>
-      <w:pPr>
-        <w:rPr>
-          <w:b/>
-          <w:bCs/>
-          <w:sz w:val="28"/>
-          <w:szCs w:val="28"/>
-          <w:u w:val="single"/>
-        </w:rPr>
-      </w:pPr>
-    </w:p>
-    <w:p>
-      <w:pPr>
-        <w:rPr>
-          <w:b/>
-          <w:bCs/>
-          <w:sz w:val="28"/>
-          <w:szCs w:val="28"/>
-          <w:u w:val="single"/>
-        </w:rPr>
-      </w:pPr>
-    </w:p>
-    <w:p>
-      <w:pPr>
-        <w:rPr>
-          <w:b/>
-          <w:bCs/>
-          <w:sz w:val="28"/>
-          <w:szCs w:val="28"/>
-          <w:u w:val="single"/>
-        </w:rPr>
-      </w:pPr>
-    </w:p>
-    <w:p>
-      <w:pPr>
-        <w:rPr>
-          <w:b/>
-          <w:bCs/>
-          <w:sz w:val="28"/>
-          <w:szCs w:val="28"/>
-          <w:u w:val="single"/>
-        </w:rPr>
-      </w:pPr>
-    </w:p>
-    <w:p>
-      <w:pPr>
-        <w:rPr>
-          <w:b/>
-          <w:bCs/>
-          <w:sz w:val="28"/>
-          <w:szCs w:val="28"/>
-          <w:u w:val="single"/>
-        </w:rPr>
-      </w:pPr>
-    </w:p>
-    <w:p>
-      <w:pPr>
-        <w:rPr>
-          <w:b/>
-          <w:bCs/>
-          <w:sz w:val="28"/>
-          <w:szCs w:val="28"/>
-          <w:u w:val="single"/>
-        </w:rPr>
-      </w:pPr>
-    </w:p>
-    <w:p>
-      <w:pPr>
-        <w:rPr>
-          <w:b/>
-          <w:bCs/>
-          <w:sz w:val="28"/>
-          <w:szCs w:val="28"/>
-          <w:u w:val="single"/>
-        </w:rPr>
-      </w:pPr>
-    </w:p>
-    <w:p>
-      <w:pPr>
-        <w:rPr>
-          <w:b/>
-          <w:bCs/>
-          <w:sz w:val="28"/>
-          <w:szCs w:val="28"/>
-          <w:u w:val="single"/>
-        </w:rPr>
-      </w:pPr>
-    </w:p>
-    <w:p>
-      <w:pPr>
-        <w:rPr>
-          <w:b/>
-          <w:bCs/>
-          <w:sz w:val="28"/>
-          <w:szCs w:val="28"/>
-          <w:u w:val="single"/>
-        </w:rPr>
-      </w:pPr>
-    </w:p>
-    <w:p>
-      <w:pPr>
-        <w:rPr>
-          <w:b/>
-          <w:bCs/>
-          <w:sz w:val="28"/>
-          <w:szCs w:val="28"/>
-          <w:u w:val="single"/>
-        </w:rPr>
-      </w:pPr>
-    </w:p>
-    <w:p>
-      <w:pPr>
-        <w:rPr>
-          <w:b/>
-          <w:bCs/>
-          <w:sz w:val="28"/>
-          <w:szCs w:val="28"/>
-          <w:u w:val="single"/>
-        </w:rPr>
-      </w:pPr>
-    </w:p>
-    <w:p>
-      <w:pPr>
-        <w:rPr>
-          <w:b/>
-          <w:bCs/>
-          <w:sz w:val="28"/>
-          <w:szCs w:val="28"/>
-          <w:u w:val="single"/>
-        </w:rPr>
-      </w:pPr>
-      <w:r>
-        <w:rPr>
-          <w:b/>
-          <w:bCs/>
-          <w:sz w:val="28"/>
-          <w:szCs w:val="28"/>
-          <w:u w:val="single"/>
-        </w:rPr>
-        <w:t>Admin view category page:</w:t>
-      </w:r>
-    </w:p>
-    <w:p>
-      <w:pPr>
-        <w:rPr>
-          <w:b/>
-          <w:bCs/>
-          <w:sz w:val="28"/>
-          <w:szCs w:val="28"/>
-          <w:u w:val="single"/>
-        </w:rPr>
-      </w:pPr>
-      <w:r>
-        <w:rPr>
-          <w:b/>
-          <w:bCs/>
-          <w:noProof/>
-          <w:sz w:val="28"/>
-          <w:szCs w:val="28"/>
-          <w:u w:val="single"/>
-        </w:rPr>
-        <w:drawing>
-          <wp:inline distT="0" distB="0" distL="0" distR="0" wp14:anchorId="5372CE71" wp14:editId="76669419">
-            <wp:extent cx="5943600" cy="1703070"/>
-            <wp:effectExtent l="0" t="0" r="0" b="0"/>
-            <wp:docPr id="21" name="Picture 21"/>
-            <wp:cNvGraphicFramePr>
-              <a:graphicFrameLocks xmlns:a="http://schemas.openxmlformats.org/drawingml/2006/main" noChangeAspect="1"/>
-            </wp:cNvGraphicFramePr>
-            <a:graphic xmlns:a="http://schemas.openxmlformats.org/drawingml/2006/main">
-              <a:graphicData uri="http://schemas.openxmlformats.org/drawingml/2006/picture">
-                <pic:pic xmlns:pic="http://schemas.openxmlformats.org/drawingml/2006/picture">
-                  <pic:nvPicPr>
-                    <pic:cNvPr id="1" name=""/>
-                    <pic:cNvPicPr/>
-                  </pic:nvPicPr>
-                  <pic:blipFill>
-                    <a:blip r:embed="rId39"/>
-                    <a:stretch>
-                      <a:fillRect/>
-                    </a:stretch>
-                  </pic:blipFill>
-                  <pic:spPr>
-                    <a:xfrm>
-                      <a:off x="0" y="0"/>
-                      <a:ext cx="5943600" cy="1703070"/>
-                    </a:xfrm>
-                    <a:prstGeom prst="rect">
-                      <a:avLst/>
-                    </a:prstGeom>
-                  </pic:spPr>
-                </pic:pic>
-              </a:graphicData>
-            </a:graphic>
-          </wp:inline>
-        </w:drawing>
-      </w:r>
-    </w:p>
-    <w:p>
-      <w:pPr>
-        <w:rPr>
-          <w:b/>
-          <w:bCs/>
-          <w:sz w:val="28"/>
-          <w:szCs w:val="28"/>
-          <w:u w:val="single"/>
-        </w:rPr>
-      </w:pPr>
-    </w:p>
-    <w:p>
-      <w:pPr>
-        <w:rPr>
-          <w:b/>
-          <w:bCs/>
-          <w:sz w:val="28"/>
-          <w:szCs w:val="28"/>
-          <w:u w:val="single"/>
-        </w:rPr>
-      </w:pPr>
-      <w:r>
-        <w:rPr>
-          <w:b/>
-          <w:bCs/>
-          <w:sz w:val="28"/>
-          <w:szCs w:val="28"/>
-          <w:u w:val="single"/>
-        </w:rPr>
-        <w:t>Admin search category feature:</w:t>
-      </w:r>
-    </w:p>
-    <w:p>
-      <w:pPr>
-        <w:rPr>
-          <w:b/>
-          <w:bCs/>
-          <w:sz w:val="28"/>
-          <w:szCs w:val="28"/>
-          <w:u w:val="single"/>
-        </w:rPr>
-      </w:pPr>
-    </w:p>
-    <w:p>
-      <w:pPr>
-        <w:rPr>
-          <w:b/>
-          <w:bCs/>
-          <w:sz w:val="28"/>
-          <w:szCs w:val="28"/>
-          <w:u w:val="single"/>
-        </w:rPr>
-      </w:pPr>
-      <w:r>
-        <w:rPr>
-          <w:b/>
-          <w:bCs/>
-          <w:noProof/>
-          <w:sz w:val="28"/>
-          <w:szCs w:val="28"/>
-          <w:u w:val="single"/>
-        </w:rPr>
-        <w:drawing>
-          <wp:inline distT="0" distB="0" distL="0" distR="0" wp14:anchorId="584C751F" wp14:editId="083611CA">
-            <wp:extent cx="5943600" cy="2063750"/>
-            <wp:effectExtent l="0" t="0" r="0" b="0"/>
-            <wp:docPr id="22" name="Picture 22"/>
             <wp:cNvGraphicFramePr>
               <a:graphicFrameLocks xmlns:a="http://schemas.openxmlformats.org/drawingml/2006/main" noChangeAspect="1"/>
             </wp:cNvGraphicFramePr>
@@ -30469,6 +30834,338 @@
                   <pic:spPr>
                     <a:xfrm>
                       <a:off x="0" y="0"/>
+                      <a:ext cx="5943600" cy="3295650"/>
+                    </a:xfrm>
+                    <a:prstGeom prst="rect">
+                      <a:avLst/>
+                    </a:prstGeom>
+                  </pic:spPr>
+                </pic:pic>
+              </a:graphicData>
+            </a:graphic>
+          </wp:inline>
+        </w:drawing>
+      </w:r>
+    </w:p>
+    <w:p>
+      <w:pPr>
+        <w:rPr>
+          <w:b/>
+          <w:bCs/>
+          <w:sz w:val="28"/>
+          <w:szCs w:val="28"/>
+          <w:u w:val="single"/>
+        </w:rPr>
+      </w:pPr>
+    </w:p>
+    <w:p>
+      <w:pPr>
+        <w:rPr>
+          <w:b/>
+          <w:bCs/>
+          <w:sz w:val="28"/>
+          <w:szCs w:val="28"/>
+          <w:u w:val="single"/>
+        </w:rPr>
+      </w:pPr>
+    </w:p>
+    <w:p>
+      <w:pPr>
+        <w:rPr>
+          <w:b/>
+          <w:bCs/>
+          <w:sz w:val="28"/>
+          <w:szCs w:val="28"/>
+          <w:u w:val="single"/>
+        </w:rPr>
+      </w:pPr>
+    </w:p>
+    <w:p>
+      <w:pPr>
+        <w:rPr>
+          <w:b/>
+          <w:bCs/>
+          <w:sz w:val="28"/>
+          <w:szCs w:val="28"/>
+          <w:u w:val="single"/>
+        </w:rPr>
+      </w:pPr>
+    </w:p>
+    <w:p>
+      <w:pPr>
+        <w:rPr>
+          <w:b/>
+          <w:bCs/>
+          <w:sz w:val="28"/>
+          <w:szCs w:val="28"/>
+          <w:u w:val="single"/>
+        </w:rPr>
+      </w:pPr>
+    </w:p>
+    <w:p>
+      <w:pPr>
+        <w:rPr>
+          <w:b/>
+          <w:bCs/>
+          <w:sz w:val="28"/>
+          <w:szCs w:val="28"/>
+          <w:u w:val="single"/>
+        </w:rPr>
+      </w:pPr>
+    </w:p>
+    <w:p>
+      <w:pPr>
+        <w:rPr>
+          <w:b/>
+          <w:bCs/>
+          <w:sz w:val="28"/>
+          <w:szCs w:val="28"/>
+          <w:u w:val="single"/>
+        </w:rPr>
+      </w:pPr>
+    </w:p>
+    <w:p>
+      <w:pPr>
+        <w:rPr>
+          <w:b/>
+          <w:bCs/>
+          <w:sz w:val="28"/>
+          <w:szCs w:val="28"/>
+          <w:u w:val="single"/>
+        </w:rPr>
+      </w:pPr>
+    </w:p>
+    <w:p>
+      <w:pPr>
+        <w:rPr>
+          <w:b/>
+          <w:bCs/>
+          <w:sz w:val="28"/>
+          <w:szCs w:val="28"/>
+          <w:u w:val="single"/>
+        </w:rPr>
+      </w:pPr>
+    </w:p>
+    <w:p>
+      <w:pPr>
+        <w:rPr>
+          <w:b/>
+          <w:bCs/>
+          <w:sz w:val="28"/>
+          <w:szCs w:val="28"/>
+          <w:u w:val="single"/>
+        </w:rPr>
+      </w:pPr>
+    </w:p>
+    <w:p>
+      <w:pPr>
+        <w:rPr>
+          <w:b/>
+          <w:bCs/>
+          <w:sz w:val="28"/>
+          <w:szCs w:val="28"/>
+          <w:u w:val="single"/>
+        </w:rPr>
+      </w:pPr>
+    </w:p>
+    <w:p>
+      <w:pPr>
+        <w:rPr>
+          <w:b/>
+          <w:bCs/>
+          <w:sz w:val="28"/>
+          <w:szCs w:val="28"/>
+          <w:u w:val="single"/>
+        </w:rPr>
+      </w:pPr>
+    </w:p>
+    <w:p>
+      <w:pPr>
+        <w:rPr>
+          <w:b/>
+          <w:bCs/>
+          <w:sz w:val="28"/>
+          <w:szCs w:val="28"/>
+          <w:u w:val="single"/>
+        </w:rPr>
+      </w:pPr>
+    </w:p>
+    <w:p>
+      <w:pPr>
+        <w:rPr>
+          <w:b/>
+          <w:bCs/>
+          <w:sz w:val="28"/>
+          <w:szCs w:val="28"/>
+          <w:u w:val="single"/>
+        </w:rPr>
+      </w:pPr>
+    </w:p>
+    <w:p>
+      <w:pPr>
+        <w:rPr>
+          <w:b/>
+          <w:bCs/>
+          <w:sz w:val="28"/>
+          <w:szCs w:val="28"/>
+          <w:u w:val="single"/>
+        </w:rPr>
+      </w:pPr>
+      <w:r>
+        <w:rPr>
+          <w:b/>
+          <w:bCs/>
+          <w:sz w:val="28"/>
+          <w:szCs w:val="28"/>
+          <w:u w:val="single"/>
+        </w:rPr>
+        <w:t>Admin view category page:</w:t>
+      </w:r>
+    </w:p>
+    <w:p>
+      <w:pPr>
+        <w:rPr>
+          <w:b/>
+          <w:bCs/>
+          <w:sz w:val="28"/>
+          <w:szCs w:val="28"/>
+          <w:u w:val="single"/>
+        </w:rPr>
+      </w:pPr>
+      <w:r>
+        <w:rPr>
+          <w:b/>
+          <w:bCs/>
+          <w:noProof/>
+          <w:sz w:val="28"/>
+          <w:szCs w:val="28"/>
+          <w:u w:val="single"/>
+          <w:lang w:eastAsia="ja-JP"/>
+        </w:rPr>
+        <w:drawing>
+          <wp:inline distT="0" distB="0" distL="0" distR="0" wp14:anchorId="5372CE71" wp14:editId="76669419">
+            <wp:extent cx="5943600" cy="1703070"/>
+            <wp:effectExtent l="0" t="0" r="0" b="0"/>
+            <wp:docPr id="21" name="Picture 21"/>
+            <wp:cNvGraphicFramePr>
+              <a:graphicFrameLocks xmlns:a="http://schemas.openxmlformats.org/drawingml/2006/main" noChangeAspect="1"/>
+            </wp:cNvGraphicFramePr>
+            <a:graphic xmlns:a="http://schemas.openxmlformats.org/drawingml/2006/main">
+              <a:graphicData uri="http://schemas.openxmlformats.org/drawingml/2006/picture">
+                <pic:pic xmlns:pic="http://schemas.openxmlformats.org/drawingml/2006/picture">
+                  <pic:nvPicPr>
+                    <pic:cNvPr id="1" name=""/>
+                    <pic:cNvPicPr/>
+                  </pic:nvPicPr>
+                  <pic:blipFill>
+                    <a:blip r:embed="rId41"/>
+                    <a:stretch>
+                      <a:fillRect/>
+                    </a:stretch>
+                  </pic:blipFill>
+                  <pic:spPr>
+                    <a:xfrm>
+                      <a:off x="0" y="0"/>
+                      <a:ext cx="5943600" cy="1703070"/>
+                    </a:xfrm>
+                    <a:prstGeom prst="rect">
+                      <a:avLst/>
+                    </a:prstGeom>
+                  </pic:spPr>
+                </pic:pic>
+              </a:graphicData>
+            </a:graphic>
+          </wp:inline>
+        </w:drawing>
+      </w:r>
+    </w:p>
+    <w:p>
+      <w:pPr>
+        <w:rPr>
+          <w:b/>
+          <w:bCs/>
+          <w:sz w:val="28"/>
+          <w:szCs w:val="28"/>
+          <w:u w:val="single"/>
+        </w:rPr>
+      </w:pPr>
+    </w:p>
+    <w:p>
+      <w:pPr>
+        <w:rPr>
+          <w:b/>
+          <w:bCs/>
+          <w:sz w:val="28"/>
+          <w:szCs w:val="28"/>
+          <w:u w:val="single"/>
+        </w:rPr>
+      </w:pPr>
+      <w:r>
+        <w:rPr>
+          <w:b/>
+          <w:bCs/>
+          <w:sz w:val="28"/>
+          <w:szCs w:val="28"/>
+          <w:u w:val="single"/>
+        </w:rPr>
+        <w:t>Admin search category feature:</w:t>
+      </w:r>
+    </w:p>
+    <w:p>
+      <w:pPr>
+        <w:rPr>
+          <w:b/>
+          <w:bCs/>
+          <w:sz w:val="28"/>
+          <w:szCs w:val="28"/>
+          <w:u w:val="single"/>
+        </w:rPr>
+      </w:pPr>
+    </w:p>
+    <w:p>
+      <w:pPr>
+        <w:rPr>
+          <w:b/>
+          <w:bCs/>
+          <w:sz w:val="28"/>
+          <w:szCs w:val="28"/>
+          <w:u w:val="single"/>
+        </w:rPr>
+      </w:pPr>
+      <w:r>
+        <w:rPr>
+          <w:b/>
+          <w:bCs/>
+          <w:noProof/>
+          <w:sz w:val="28"/>
+          <w:szCs w:val="28"/>
+          <w:u w:val="single"/>
+          <w:lang w:eastAsia="ja-JP"/>
+        </w:rPr>
+        <w:drawing>
+          <wp:inline distT="0" distB="0" distL="0" distR="0" wp14:anchorId="584C751F" wp14:editId="083611CA">
+            <wp:extent cx="5943600" cy="2063750"/>
+            <wp:effectExtent l="0" t="0" r="0" b="0"/>
+            <wp:docPr id="22" name="Picture 22"/>
+            <wp:cNvGraphicFramePr>
+              <a:graphicFrameLocks xmlns:a="http://schemas.openxmlformats.org/drawingml/2006/main" noChangeAspect="1"/>
+            </wp:cNvGraphicFramePr>
+            <a:graphic xmlns:a="http://schemas.openxmlformats.org/drawingml/2006/main">
+              <a:graphicData uri="http://schemas.openxmlformats.org/drawingml/2006/picture">
+                <pic:pic xmlns:pic="http://schemas.openxmlformats.org/drawingml/2006/picture">
+                  <pic:nvPicPr>
+                    <pic:cNvPr id="1" name=""/>
+                    <pic:cNvPicPr/>
+                  </pic:nvPicPr>
+                  <pic:blipFill>
+                    <a:blip r:embed="rId42"/>
+                    <a:stretch>
+                      <a:fillRect/>
+                    </a:stretch>
+                  </pic:blipFill>
+                  <pic:spPr>
+                    <a:xfrm>
+                      <a:off x="0" y="0"/>
                       <a:ext cx="5943600" cy="2063750"/>
                     </a:xfrm>
                     <a:prstGeom prst="rect">
@@ -30640,7 +31337,7 @@
                     </pic:cNvPicPr>
                   </pic:nvPicPr>
                   <pic:blipFill>
-                    <a:blip r:embed="rId41">
+                    <a:blip r:embed="rId43">
                       <a:extLst>
                         <a:ext uri="{28A0092B-C50C-407E-A947-70E740481C1C}">
                           <a14:useLocalDpi xmlns:a14="http://schemas.microsoft.com/office/drawing/2010/main" val="0"/>
@@ -30855,6 +31552,7 @@
           <w:sz w:val="28"/>
           <w:szCs w:val="28"/>
           <w:u w:val="single"/>
+          <w:lang w:eastAsia="ja-JP"/>
         </w:rPr>
         <w:drawing>
           <wp:inline distT="0" distB="0" distL="0" distR="0" wp14:anchorId="07177BF7" wp14:editId="2AFB6502">
@@ -30872,7 +31570,7 @@
                     <pic:cNvPicPr/>
                   </pic:nvPicPr>
                   <pic:blipFill>
-                    <a:blip r:embed="rId42"/>
+                    <a:blip r:embed="rId44"/>
                     <a:stretch>
                       <a:fillRect/>
                     </a:stretch>
@@ -31374,7 +32072,7 @@
       <w:r>
         <w:t xml:space="preserve">” </w:t>
       </w:r>
-      <w:hyperlink r:id="rId43" w:history="1">
+      <w:hyperlink r:id="rId45" w:history="1">
         <w:r>
           <w:rPr>
             <w:rStyle w:val="Hyperlink"/>
@@ -31390,9 +32088,14 @@
         </w:tabs>
       </w:pPr>
       <w:r>
-        <w:t xml:space="preserve">[2] “Agile 101”  </w:t>
-      </w:r>
-      <w:hyperlink r:id="rId44" w:history="1">
+        <w:t>[2] “Agile 101</w:t>
+      </w:r>
+      <w:proofErr w:type="gramStart"/>
+      <w:r>
+        <w:t xml:space="preserve">”  </w:t>
+      </w:r>
+      <w:proofErr w:type="gramEnd"/>
+      <w:hyperlink r:id="rId46" w:history="1">
         <w:r>
           <w:rPr>
             <w:rStyle w:val="Hyperlink"/>
@@ -31419,7 +32122,7 @@
       <w:r>
         <w:t xml:space="preserve">” </w:t>
       </w:r>
-      <w:hyperlink r:id="rId45" w:history="1">
+      <w:hyperlink r:id="rId47" w:history="1">
         <w:r>
           <w:rPr>
             <w:rStyle w:val="Hyperlink"/>
@@ -31440,7 +32143,7 @@
       <w:r>
         <w:t xml:space="preserve"> </w:t>
       </w:r>
-      <w:hyperlink r:id="rId46" w:history="1">
+      <w:hyperlink r:id="rId48" w:history="1">
         <w:r>
           <w:rPr>
             <w:rStyle w:val="Hyperlink"/>
@@ -31485,7 +32188,7 @@
       </w:pPr>
     </w:p>
     <w:sectPr>
-      <w:footerReference w:type="default" r:id="rId47"/>
+      <w:footerReference w:type="default" r:id="rId49"/>
       <w:pgSz w:w="12240" w:h="15840"/>
       <w:pgMar w:top="1440" w:right="1440" w:bottom="1440" w:left="1440" w:header="720" w:footer="720" w:gutter="0"/>
       <w:cols w:space="720"/>
@@ -31496,7 +32199,7 @@
 </file>
 
 <file path=word/endnotes.xml><?xml version="1.0" encoding="utf-8"?>
-<w:endnotes xmlns:wpc="http://schemas.microsoft.com/office/word/2010/wordprocessingCanvas" xmlns:cx="http://schemas.microsoft.com/office/drawing/2014/chartex" xmlns:cx1="http://schemas.microsoft.com/office/drawing/2015/9/8/chartex" xmlns:cx2="http://schemas.microsoft.com/office/drawing/2015/10/21/chartex" xmlns:cx3="http://schemas.microsoft.com/office/drawing/2016/5/9/chartex" xmlns:cx4="http://schemas.microsoft.com/office/drawing/2016/5/10/chartex" xmlns:cx5="http://schemas.microsoft.com/office/drawing/2016/5/11/chartex" xmlns:cx6="http://schemas.microsoft.com/office/drawing/2016/5/12/chartex" xmlns:cx7="http://schemas.microsoft.com/office/drawing/2016/5/13/chartex" xmlns:cx8="http://schemas.microsoft.com/office/drawing/2016/5/14/chartex" xmlns:mc="http://schemas.openxmlformats.org/markup-compatibility/2006" xmlns:aink="http://schemas.microsoft.com/office/drawing/2016/ink" xmlns:am3d="http://schemas.microsoft.com/office/drawing/2017/model3d" xmlns:o="urn:schemas-microsoft-com:office:office" xmlns:oel="http://schemas.microsoft.com/office/2019/extlst" xmlns:r="http://schemas.openxmlformats.org/officeDocument/2006/relationships" xmlns:m="http://schemas.openxmlformats.org/officeDocument/2006/math" xmlns:v="urn:schemas-microsoft-com:vml" xmlns:wp14="http://schemas.microsoft.com/office/word/2010/wordprocessingDrawing" xmlns:wp="http://schemas.openxmlformats.org/drawingml/2006/wordprocessingDrawing" xmlns:w10="urn:schemas-microsoft-com:office:word" xmlns:w="http://schemas.openxmlformats.org/wordprocessingml/2006/main" xmlns:w14="http://schemas.microsoft.com/office/word/2010/wordml" xmlns:w15="http://schemas.microsoft.com/office/word/2012/wordml" xmlns:w16cex="http://schemas.microsoft.com/office/word/2018/wordml/cex" xmlns:w16cid="http://schemas.microsoft.com/office/word/2016/wordml/cid" xmlns:w16="http://schemas.microsoft.com/office/word/2018/wordml" xmlns:w16sdtdh="http://schemas.microsoft.com/office/word/2020/wordml/sdtdatahash" xmlns:w16se="http://schemas.microsoft.com/office/word/2015/wordml/symex" xmlns:wpg="http://schemas.microsoft.com/office/word/2010/wordprocessingGroup" xmlns:wpi="http://schemas.microsoft.com/office/word/2010/wordprocessingInk" xmlns:wne="http://schemas.microsoft.com/office/word/2006/wordml" xmlns:wps="http://schemas.microsoft.com/office/word/2010/wordprocessingShape" mc:Ignorable="w14 w15 w16se w16cid w16 w16cex w16sdtdh wp14">
+<w:endnotes xmlns:wpc="http://schemas.microsoft.com/office/word/2010/wordprocessingCanvas" xmlns:mc="http://schemas.openxmlformats.org/markup-compatibility/2006" xmlns:o="urn:schemas-microsoft-com:office:office" xmlns:r="http://schemas.openxmlformats.org/officeDocument/2006/relationships" xmlns:m="http://schemas.openxmlformats.org/officeDocument/2006/math" xmlns:v="urn:schemas-microsoft-com:vml" xmlns:wp14="http://schemas.microsoft.com/office/word/2010/wordprocessingDrawing" xmlns:wp="http://schemas.openxmlformats.org/drawingml/2006/wordprocessingDrawing" xmlns:w10="urn:schemas-microsoft-com:office:word" xmlns:w="http://schemas.openxmlformats.org/wordprocessingml/2006/main" xmlns:w14="http://schemas.microsoft.com/office/word/2010/wordml" xmlns:w15="http://schemas.microsoft.com/office/word/2012/wordml" xmlns:wpg="http://schemas.microsoft.com/office/word/2010/wordprocessingGroup" xmlns:wpi="http://schemas.microsoft.com/office/word/2010/wordprocessingInk" xmlns:wne="http://schemas.microsoft.com/office/word/2006/wordml" xmlns:wps="http://schemas.microsoft.com/office/word/2010/wordprocessingShape" mc:Ignorable="w14 w15 wp14">
   <w:endnote w:type="separator" w:id="-1">
     <w:p>
       <w:pPr>
@@ -31521,7 +32224,7 @@
 </file>
 
 <file path=word/footer1.xml><?xml version="1.0" encoding="utf-8"?>
-<w:ftr xmlns:wpc="http://schemas.microsoft.com/office/word/2010/wordprocessingCanvas" xmlns:cx="http://schemas.microsoft.com/office/drawing/2014/chartex" xmlns:cx1="http://schemas.microsoft.com/office/drawing/2015/9/8/chartex" xmlns:cx2="http://schemas.microsoft.com/office/drawing/2015/10/21/chartex" xmlns:cx3="http://schemas.microsoft.com/office/drawing/2016/5/9/chartex" xmlns:cx4="http://schemas.microsoft.com/office/drawing/2016/5/10/chartex" xmlns:cx5="http://schemas.microsoft.com/office/drawing/2016/5/11/chartex" xmlns:cx6="http://schemas.microsoft.com/office/drawing/2016/5/12/chartex" xmlns:cx7="http://schemas.microsoft.com/office/drawing/2016/5/13/chartex" xmlns:cx8="http://schemas.microsoft.com/office/drawing/2016/5/14/chartex" xmlns:mc="http://schemas.openxmlformats.org/markup-compatibility/2006" xmlns:aink="http://schemas.microsoft.com/office/drawing/2016/ink" xmlns:am3d="http://schemas.microsoft.com/office/drawing/2017/model3d" xmlns:o="urn:schemas-microsoft-com:office:office" xmlns:oel="http://schemas.microsoft.com/office/2019/extlst" xmlns:r="http://schemas.openxmlformats.org/officeDocument/2006/relationships" xmlns:m="http://schemas.openxmlformats.org/officeDocument/2006/math" xmlns:v="urn:schemas-microsoft-com:vml" xmlns:wp14="http://schemas.microsoft.com/office/word/2010/wordprocessingDrawing" xmlns:wp="http://schemas.openxmlformats.org/drawingml/2006/wordprocessingDrawing" xmlns:w10="urn:schemas-microsoft-com:office:word" xmlns:w="http://schemas.openxmlformats.org/wordprocessingml/2006/main" xmlns:w14="http://schemas.microsoft.com/office/word/2010/wordml" xmlns:w15="http://schemas.microsoft.com/office/word/2012/wordml" xmlns:w16cex="http://schemas.microsoft.com/office/word/2018/wordml/cex" xmlns:w16cid="http://schemas.microsoft.com/office/word/2016/wordml/cid" xmlns:w16="http://schemas.microsoft.com/office/word/2018/wordml" xmlns:w16sdtdh="http://schemas.microsoft.com/office/word/2020/wordml/sdtdatahash" xmlns:w16se="http://schemas.microsoft.com/office/word/2015/wordml/symex" xmlns:wpg="http://schemas.microsoft.com/office/word/2010/wordprocessingGroup" xmlns:wpi="http://schemas.microsoft.com/office/word/2010/wordprocessingInk" xmlns:wne="http://schemas.microsoft.com/office/word/2006/wordml" xmlns:wps="http://schemas.microsoft.com/office/word/2010/wordprocessingShape" mc:Ignorable="w14 w15 w16se w16cid w16 w16cex w16sdtdh wp14">
+<w:ftr xmlns:wpc="http://schemas.microsoft.com/office/word/2010/wordprocessingCanvas" xmlns:mc="http://schemas.openxmlformats.org/markup-compatibility/2006" xmlns:o="urn:schemas-microsoft-com:office:office" xmlns:r="http://schemas.openxmlformats.org/officeDocument/2006/relationships" xmlns:m="http://schemas.openxmlformats.org/officeDocument/2006/math" xmlns:v="urn:schemas-microsoft-com:vml" xmlns:wp14="http://schemas.microsoft.com/office/word/2010/wordprocessingDrawing" xmlns:wp="http://schemas.openxmlformats.org/drawingml/2006/wordprocessingDrawing" xmlns:w10="urn:schemas-microsoft-com:office:word" xmlns:w="http://schemas.openxmlformats.org/wordprocessingml/2006/main" xmlns:w14="http://schemas.microsoft.com/office/word/2010/wordml" xmlns:w15="http://schemas.microsoft.com/office/word/2012/wordml" xmlns:wpg="http://schemas.microsoft.com/office/word/2010/wordprocessingGroup" xmlns:wpi="http://schemas.microsoft.com/office/word/2010/wordprocessingInk" xmlns:wne="http://schemas.microsoft.com/office/word/2006/wordml" xmlns:wps="http://schemas.microsoft.com/office/word/2010/wordprocessingShape" mc:Ignorable="w14 w15 wp14">
   <w:p>
     <w:pPr>
       <w:pStyle w:val="Footer"/>
@@ -31531,7 +32234,7 @@
 </file>
 
 <file path=word/footnotes.xml><?xml version="1.0" encoding="utf-8"?>
-<w:footnotes xmlns:wpc="http://schemas.microsoft.com/office/word/2010/wordprocessingCanvas" xmlns:cx="http://schemas.microsoft.com/office/drawing/2014/chartex" xmlns:cx1="http://schemas.microsoft.com/office/drawing/2015/9/8/chartex" xmlns:cx2="http://schemas.microsoft.com/office/drawing/2015/10/21/chartex" xmlns:cx3="http://schemas.microsoft.com/office/drawing/2016/5/9/chartex" xmlns:cx4="http://schemas.microsoft.com/office/drawing/2016/5/10/chartex" xmlns:cx5="http://schemas.microsoft.com/office/drawing/2016/5/11/chartex" xmlns:cx6="http://schemas.microsoft.com/office/drawing/2016/5/12/chartex" xmlns:cx7="http://schemas.microsoft.com/office/drawing/2016/5/13/chartex" xmlns:cx8="http://schemas.microsoft.com/office/drawing/2016/5/14/chartex" xmlns:mc="http://schemas.openxmlformats.org/markup-compatibility/2006" xmlns:aink="http://schemas.microsoft.com/office/drawing/2016/ink" xmlns:am3d="http://schemas.microsoft.com/office/drawing/2017/model3d" xmlns:o="urn:schemas-microsoft-com:office:office" xmlns:oel="http://schemas.microsoft.com/office/2019/extlst" xmlns:r="http://schemas.openxmlformats.org/officeDocument/2006/relationships" xmlns:m="http://schemas.openxmlformats.org/officeDocument/2006/math" xmlns:v="urn:schemas-microsoft-com:vml" xmlns:wp14="http://schemas.microsoft.com/office/word/2010/wordprocessingDrawing" xmlns:wp="http://schemas.openxmlformats.org/drawingml/2006/wordprocessingDrawing" xmlns:w10="urn:schemas-microsoft-com:office:word" xmlns:w="http://schemas.openxmlformats.org/wordprocessingml/2006/main" xmlns:w14="http://schemas.microsoft.com/office/word/2010/wordml" xmlns:w15="http://schemas.microsoft.com/office/word/2012/wordml" xmlns:w16cex="http://schemas.microsoft.com/office/word/2018/wordml/cex" xmlns:w16cid="http://schemas.microsoft.com/office/word/2016/wordml/cid" xmlns:w16="http://schemas.microsoft.com/office/word/2018/wordml" xmlns:w16sdtdh="http://schemas.microsoft.com/office/word/2020/wordml/sdtdatahash" xmlns:w16se="http://schemas.microsoft.com/office/word/2015/wordml/symex" xmlns:wpg="http://schemas.microsoft.com/office/word/2010/wordprocessingGroup" xmlns:wpi="http://schemas.microsoft.com/office/word/2010/wordprocessingInk" xmlns:wne="http://schemas.microsoft.com/office/word/2006/wordml" xmlns:wps="http://schemas.microsoft.com/office/word/2010/wordprocessingShape" mc:Ignorable="w14 w15 w16se w16cid w16 w16cex w16sdtdh wp14">
+<w:footnotes xmlns:wpc="http://schemas.microsoft.com/office/word/2010/wordprocessingCanvas" xmlns:mc="http://schemas.openxmlformats.org/markup-compatibility/2006" xmlns:o="urn:schemas-microsoft-com:office:office" xmlns:r="http://schemas.openxmlformats.org/officeDocument/2006/relationships" xmlns:m="http://schemas.openxmlformats.org/officeDocument/2006/math" xmlns:v="urn:schemas-microsoft-com:vml" xmlns:wp14="http://schemas.microsoft.com/office/word/2010/wordprocessingDrawing" xmlns:wp="http://schemas.openxmlformats.org/drawingml/2006/wordprocessingDrawing" xmlns:w10="urn:schemas-microsoft-com:office:word" xmlns:w="http://schemas.openxmlformats.org/wordprocessingml/2006/main" xmlns:w14="http://schemas.microsoft.com/office/word/2010/wordml" xmlns:w15="http://schemas.microsoft.com/office/word/2012/wordml" xmlns:wpg="http://schemas.microsoft.com/office/word/2010/wordprocessingGroup" xmlns:wpi="http://schemas.microsoft.com/office/word/2010/wordprocessingInk" xmlns:wne="http://schemas.microsoft.com/office/word/2006/wordml" xmlns:wps="http://schemas.microsoft.com/office/word/2010/wordprocessingShape" mc:Ignorable="w14 w15 wp14">
   <w:footnote w:type="separator" w:id="-1">
     <w:p>
       <w:pPr>
@@ -31556,8 +32259,8 @@
 </file>
 
 <file path=word/numbering.xml><?xml version="1.0" encoding="utf-8"?>
-<w:numbering xmlns:wpc="http://schemas.microsoft.com/office/word/2010/wordprocessingCanvas" xmlns:cx="http://schemas.microsoft.com/office/drawing/2014/chartex" xmlns:cx1="http://schemas.microsoft.com/office/drawing/2015/9/8/chartex" xmlns:cx2="http://schemas.microsoft.com/office/drawing/2015/10/21/chartex" xmlns:cx3="http://schemas.microsoft.com/office/drawing/2016/5/9/chartex" xmlns:cx4="http://schemas.microsoft.com/office/drawing/2016/5/10/chartex" xmlns:cx5="http://schemas.microsoft.com/office/drawing/2016/5/11/chartex" xmlns:cx6="http://schemas.microsoft.com/office/drawing/2016/5/12/chartex" xmlns:cx7="http://schemas.microsoft.com/office/drawing/2016/5/13/chartex" xmlns:cx8="http://schemas.microsoft.com/office/drawing/2016/5/14/chartex" xmlns:mc="http://schemas.openxmlformats.org/markup-compatibility/2006" xmlns:aink="http://schemas.microsoft.com/office/drawing/2016/ink" xmlns:am3d="http://schemas.microsoft.com/office/drawing/2017/model3d" xmlns:o="urn:schemas-microsoft-com:office:office" xmlns:oel="http://schemas.microsoft.com/office/2019/extlst" xmlns:r="http://schemas.openxmlformats.org/officeDocument/2006/relationships" xmlns:m="http://schemas.openxmlformats.org/officeDocument/2006/math" xmlns:v="urn:schemas-microsoft-com:vml" xmlns:wp14="http://schemas.microsoft.com/office/word/2010/wordprocessingDrawing" xmlns:wp="http://schemas.openxmlformats.org/drawingml/2006/wordprocessingDrawing" xmlns:w10="urn:schemas-microsoft-com:office:word" xmlns:w="http://schemas.openxmlformats.org/wordprocessingml/2006/main" xmlns:w14="http://schemas.microsoft.com/office/word/2010/wordml" xmlns:w15="http://schemas.microsoft.com/office/word/2012/wordml" xmlns:w16cex="http://schemas.microsoft.com/office/word/2018/wordml/cex" xmlns:w16cid="http://schemas.microsoft.com/office/word/2016/wordml/cid" xmlns:w16="http://schemas.microsoft.com/office/word/2018/wordml" xmlns:w16sdtdh="http://schemas.microsoft.com/office/word/2020/wordml/sdtdatahash" xmlns:w16se="http://schemas.microsoft.com/office/word/2015/wordml/symex" xmlns:wpg="http://schemas.microsoft.com/office/word/2010/wordprocessingGroup" xmlns:wpi="http://schemas.microsoft.com/office/word/2010/wordprocessingInk" xmlns:wne="http://schemas.microsoft.com/office/word/2006/wordml" xmlns:wps="http://schemas.microsoft.com/office/word/2010/wordprocessingShape" mc:Ignorable="w14 w15 w16se w16cid w16 w16cex w16sdtdh wp14">
-  <w:abstractNum w:abstractNumId="0" w15:restartNumberingAfterBreak="0">
+<w:numbering xmlns:wpc="http://schemas.microsoft.com/office/word/2010/wordprocessingCanvas" xmlns:mc="http://schemas.openxmlformats.org/markup-compatibility/2006" xmlns:o="urn:schemas-microsoft-com:office:office" xmlns:r="http://schemas.openxmlformats.org/officeDocument/2006/relationships" xmlns:m="http://schemas.openxmlformats.org/officeDocument/2006/math" xmlns:v="urn:schemas-microsoft-com:vml" xmlns:wp14="http://schemas.microsoft.com/office/word/2010/wordprocessingDrawing" xmlns:wp="http://schemas.openxmlformats.org/drawingml/2006/wordprocessingDrawing" xmlns:w10="urn:schemas-microsoft-com:office:word" xmlns:w="http://schemas.openxmlformats.org/wordprocessingml/2006/main" xmlns:w14="http://schemas.microsoft.com/office/word/2010/wordml" xmlns:w15="http://schemas.microsoft.com/office/word/2012/wordml" xmlns:wpg="http://schemas.microsoft.com/office/word/2010/wordprocessingGroup" xmlns:wpi="http://schemas.microsoft.com/office/word/2010/wordprocessingInk" xmlns:wne="http://schemas.microsoft.com/office/word/2006/wordml" xmlns:wps="http://schemas.microsoft.com/office/word/2010/wordprocessingShape" mc:Ignorable="w14 w15 wp14">
+  <w:abstractNum w:abstractNumId="0">
     <w:nsid w:val="006A0033"/>
     <w:multiLevelType w:val="hybridMultilevel"/>
     <w:tmpl w:val="76760334"/>
@@ -31646,7 +32349,7 @@
       </w:pPr>
     </w:lvl>
   </w:abstractNum>
-  <w:abstractNum w:abstractNumId="1" w15:restartNumberingAfterBreak="0">
+  <w:abstractNum w:abstractNumId="1">
     <w:nsid w:val="08997C4F"/>
     <w:multiLevelType w:val="hybridMultilevel"/>
     <w:tmpl w:val="76760334"/>
@@ -31735,7 +32438,7 @@
       </w:pPr>
     </w:lvl>
   </w:abstractNum>
-  <w:abstractNum w:abstractNumId="2" w15:restartNumberingAfterBreak="0">
+  <w:abstractNum w:abstractNumId="2">
     <w:nsid w:val="11855936"/>
     <w:multiLevelType w:val="multilevel"/>
     <w:tmpl w:val="AF363EDC"/>
@@ -31856,7 +32559,7 @@
       </w:rPr>
     </w:lvl>
   </w:abstractNum>
-  <w:abstractNum w:abstractNumId="3" w15:restartNumberingAfterBreak="0">
+  <w:abstractNum w:abstractNumId="3">
     <w:nsid w:val="168119B8"/>
     <w:multiLevelType w:val="hybridMultilevel"/>
     <w:tmpl w:val="76760334"/>
@@ -31945,7 +32648,7 @@
       </w:pPr>
     </w:lvl>
   </w:abstractNum>
-  <w:abstractNum w:abstractNumId="4" w15:restartNumberingAfterBreak="0">
+  <w:abstractNum w:abstractNumId="4">
     <w:nsid w:val="1A3F2538"/>
     <w:multiLevelType w:val="hybridMultilevel"/>
     <w:tmpl w:val="3C5AC73A"/>
@@ -32031,7 +32734,7 @@
       </w:pPr>
     </w:lvl>
   </w:abstractNum>
-  <w:abstractNum w:abstractNumId="5" w15:restartNumberingAfterBreak="0">
+  <w:abstractNum w:abstractNumId="5">
     <w:nsid w:val="1DC542CD"/>
     <w:multiLevelType w:val="multilevel"/>
     <w:tmpl w:val="0C80EC3C"/>
@@ -32144,7 +32847,7 @@
       </w:pPr>
     </w:lvl>
   </w:abstractNum>
-  <w:abstractNum w:abstractNumId="6" w15:restartNumberingAfterBreak="0">
+  <w:abstractNum w:abstractNumId="6">
     <w:nsid w:val="239011DC"/>
     <w:multiLevelType w:val="multilevel"/>
     <w:tmpl w:val="D3727136"/>
@@ -32257,7 +32960,7 @@
       </w:rPr>
     </w:lvl>
   </w:abstractNum>
-  <w:abstractNum w:abstractNumId="7" w15:restartNumberingAfterBreak="0">
+  <w:abstractNum w:abstractNumId="7">
     <w:nsid w:val="24674797"/>
     <w:multiLevelType w:val="hybridMultilevel"/>
     <w:tmpl w:val="76760334"/>
@@ -32346,7 +33049,7 @@
       </w:pPr>
     </w:lvl>
   </w:abstractNum>
-  <w:abstractNum w:abstractNumId="8" w15:restartNumberingAfterBreak="0">
+  <w:abstractNum w:abstractNumId="8">
     <w:nsid w:val="2523606C"/>
     <w:multiLevelType w:val="multilevel"/>
     <w:tmpl w:val="2C4831B4"/>
@@ -32467,7 +33170,7 @@
       </w:rPr>
     </w:lvl>
   </w:abstractNum>
-  <w:abstractNum w:abstractNumId="9" w15:restartNumberingAfterBreak="0">
+  <w:abstractNum w:abstractNumId="9">
     <w:nsid w:val="2C9A4BB2"/>
     <w:multiLevelType w:val="multilevel"/>
     <w:tmpl w:val="5C34C5E6"/>
@@ -32580,7 +33283,7 @@
       </w:pPr>
     </w:lvl>
   </w:abstractNum>
-  <w:abstractNum w:abstractNumId="10" w15:restartNumberingAfterBreak="0">
+  <w:abstractNum w:abstractNumId="10">
     <w:nsid w:val="2E301A90"/>
     <w:multiLevelType w:val="hybridMultilevel"/>
     <w:tmpl w:val="B0624962"/>
@@ -32669,7 +33372,7 @@
       </w:pPr>
     </w:lvl>
   </w:abstractNum>
-  <w:abstractNum w:abstractNumId="11" w15:restartNumberingAfterBreak="0">
+  <w:abstractNum w:abstractNumId="11">
     <w:nsid w:val="32800D26"/>
     <w:multiLevelType w:val="multilevel"/>
     <w:tmpl w:val="2318D3A4"/>
@@ -32782,7 +33485,7 @@
       </w:pPr>
     </w:lvl>
   </w:abstractNum>
-  <w:abstractNum w:abstractNumId="12" w15:restartNumberingAfterBreak="0">
+  <w:abstractNum w:abstractNumId="12">
     <w:nsid w:val="33D362C5"/>
     <w:multiLevelType w:val="hybridMultilevel"/>
     <w:tmpl w:val="DD0C8E62"/>
@@ -32895,7 +33598,7 @@
       </w:rPr>
     </w:lvl>
   </w:abstractNum>
-  <w:abstractNum w:abstractNumId="13" w15:restartNumberingAfterBreak="0">
+  <w:abstractNum w:abstractNumId="13">
     <w:nsid w:val="3B8641EA"/>
     <w:multiLevelType w:val="multilevel"/>
     <w:tmpl w:val="F320D02E"/>
@@ -33008,7 +33711,7 @@
       </w:pPr>
     </w:lvl>
   </w:abstractNum>
-  <w:abstractNum w:abstractNumId="14" w15:restartNumberingAfterBreak="0">
+  <w:abstractNum w:abstractNumId="14">
     <w:nsid w:val="3B916F5C"/>
     <w:multiLevelType w:val="hybridMultilevel"/>
     <w:tmpl w:val="151C14C4"/>
@@ -33094,7 +33797,7 @@
       </w:pPr>
     </w:lvl>
   </w:abstractNum>
-  <w:abstractNum w:abstractNumId="15" w15:restartNumberingAfterBreak="0">
+  <w:abstractNum w:abstractNumId="15">
     <w:nsid w:val="3EFA3148"/>
     <w:multiLevelType w:val="hybridMultilevel"/>
     <w:tmpl w:val="76760334"/>
@@ -33183,7 +33886,7 @@
       </w:pPr>
     </w:lvl>
   </w:abstractNum>
-  <w:abstractNum w:abstractNumId="16" w15:restartNumberingAfterBreak="0">
+  <w:abstractNum w:abstractNumId="16">
     <w:nsid w:val="403E5A2C"/>
     <w:multiLevelType w:val="hybridMultilevel"/>
     <w:tmpl w:val="76760334"/>
@@ -33272,7 +33975,7 @@
       </w:pPr>
     </w:lvl>
   </w:abstractNum>
-  <w:abstractNum w:abstractNumId="17" w15:restartNumberingAfterBreak="0">
+  <w:abstractNum w:abstractNumId="17">
     <w:nsid w:val="4925552A"/>
     <w:multiLevelType w:val="multilevel"/>
     <w:tmpl w:val="2C4831B4"/>
@@ -33393,7 +34096,7 @@
       </w:rPr>
     </w:lvl>
   </w:abstractNum>
-  <w:abstractNum w:abstractNumId="18" w15:restartNumberingAfterBreak="0">
+  <w:abstractNum w:abstractNumId="18">
     <w:nsid w:val="4A6C56EC"/>
     <w:multiLevelType w:val="hybridMultilevel"/>
     <w:tmpl w:val="76760334"/>
@@ -33482,7 +34185,7 @@
       </w:pPr>
     </w:lvl>
   </w:abstractNum>
-  <w:abstractNum w:abstractNumId="19" w15:restartNumberingAfterBreak="0">
+  <w:abstractNum w:abstractNumId="19">
     <w:nsid w:val="59462A81"/>
     <w:multiLevelType w:val="multilevel"/>
     <w:tmpl w:val="88C6A90A"/>
@@ -33627,7 +34330,7 @@
       </w:rPr>
     </w:lvl>
   </w:abstractNum>
-  <w:abstractNum w:abstractNumId="20" w15:restartNumberingAfterBreak="0">
+  <w:abstractNum w:abstractNumId="20">
     <w:nsid w:val="5ADC6D1B"/>
     <w:multiLevelType w:val="multilevel"/>
     <w:tmpl w:val="2C4831B4"/>
@@ -33748,7 +34451,7 @@
       </w:rPr>
     </w:lvl>
   </w:abstractNum>
-  <w:abstractNum w:abstractNumId="21" w15:restartNumberingAfterBreak="0">
+  <w:abstractNum w:abstractNumId="21">
     <w:nsid w:val="60835E73"/>
     <w:multiLevelType w:val="multilevel"/>
     <w:tmpl w:val="740EADF8"/>
@@ -33861,7 +34564,7 @@
       </w:pPr>
     </w:lvl>
   </w:abstractNum>
-  <w:abstractNum w:abstractNumId="22" w15:restartNumberingAfterBreak="0">
+  <w:abstractNum w:abstractNumId="22">
     <w:nsid w:val="63115120"/>
     <w:multiLevelType w:val="hybridMultilevel"/>
     <w:tmpl w:val="E3AE0FAA"/>
@@ -33951,7 +34654,7 @@
       </w:pPr>
     </w:lvl>
   </w:abstractNum>
-  <w:abstractNum w:abstractNumId="23" w15:restartNumberingAfterBreak="0">
+  <w:abstractNum w:abstractNumId="23">
     <w:nsid w:val="63E93B47"/>
     <w:multiLevelType w:val="hybridMultilevel"/>
     <w:tmpl w:val="7B1EC158"/>
@@ -34040,7 +34743,7 @@
       </w:pPr>
     </w:lvl>
   </w:abstractNum>
-  <w:abstractNum w:abstractNumId="24" w15:restartNumberingAfterBreak="0">
+  <w:abstractNum w:abstractNumId="24">
     <w:nsid w:val="663123D2"/>
     <w:multiLevelType w:val="multilevel"/>
     <w:tmpl w:val="C5A85604"/>
@@ -34153,7 +34856,7 @@
       </w:pPr>
     </w:lvl>
   </w:abstractNum>
-  <w:abstractNum w:abstractNumId="25" w15:restartNumberingAfterBreak="0">
+  <w:abstractNum w:abstractNumId="25">
     <w:nsid w:val="66870F2D"/>
     <w:multiLevelType w:val="hybridMultilevel"/>
     <w:tmpl w:val="76760334"/>
@@ -34242,7 +34945,7 @@
       </w:pPr>
     </w:lvl>
   </w:abstractNum>
-  <w:abstractNum w:abstractNumId="26" w15:restartNumberingAfterBreak="0">
+  <w:abstractNum w:abstractNumId="26">
     <w:nsid w:val="70037B14"/>
     <w:multiLevelType w:val="hybridMultilevel"/>
     <w:tmpl w:val="76760334"/>
@@ -34331,7 +35034,7 @@
       </w:pPr>
     </w:lvl>
   </w:abstractNum>
-  <w:abstractNum w:abstractNumId="27" w15:restartNumberingAfterBreak="0">
+  <w:abstractNum w:abstractNumId="27">
     <w:nsid w:val="716A4C9E"/>
     <w:multiLevelType w:val="multilevel"/>
     <w:tmpl w:val="E08297D0"/>
@@ -34452,7 +35155,7 @@
       </w:rPr>
     </w:lvl>
   </w:abstractNum>
-  <w:abstractNum w:abstractNumId="28" w15:restartNumberingAfterBreak="0">
+  <w:abstractNum w:abstractNumId="28">
     <w:nsid w:val="746807FA"/>
     <w:multiLevelType w:val="multilevel"/>
     <w:tmpl w:val="AF363EDC"/>
@@ -34573,7 +35276,7 @@
       </w:rPr>
     </w:lvl>
   </w:abstractNum>
-  <w:abstractNum w:abstractNumId="29" w15:restartNumberingAfterBreak="0">
+  <w:abstractNum w:abstractNumId="29">
     <w:nsid w:val="74E254F7"/>
     <w:multiLevelType w:val="hybridMultilevel"/>
     <w:tmpl w:val="76760334"/>
@@ -34662,7 +35365,7 @@
       </w:pPr>
     </w:lvl>
   </w:abstractNum>
-  <w:abstractNum w:abstractNumId="30" w15:restartNumberingAfterBreak="0">
+  <w:abstractNum w:abstractNumId="30">
     <w:nsid w:val="79A91D87"/>
     <w:multiLevelType w:val="multilevel"/>
     <w:tmpl w:val="AF363EDC"/>
@@ -34783,7 +35486,7 @@
       </w:rPr>
     </w:lvl>
   </w:abstractNum>
-  <w:abstractNum w:abstractNumId="31" w15:restartNumberingAfterBreak="0">
+  <w:abstractNum w:abstractNumId="31">
     <w:nsid w:val="7EA56313"/>
     <w:multiLevelType w:val="hybridMultilevel"/>
     <w:tmpl w:val="151C14C4"/>
@@ -34869,107 +35572,107 @@
       </w:pPr>
     </w:lvl>
   </w:abstractNum>
-  <w:num w:numId="1" w16cid:durableId="214125967">
+  <w:num w:numId="1">
     <w:abstractNumId w:val="30"/>
   </w:num>
-  <w:num w:numId="2" w16cid:durableId="1478497490">
+  <w:num w:numId="2">
     <w:abstractNumId w:val="12"/>
   </w:num>
-  <w:num w:numId="3" w16cid:durableId="248272115">
+  <w:num w:numId="3">
     <w:abstractNumId w:val="25"/>
   </w:num>
-  <w:num w:numId="4" w16cid:durableId="659115086">
+  <w:num w:numId="4">
     <w:abstractNumId w:val="7"/>
   </w:num>
-  <w:num w:numId="5" w16cid:durableId="61685856">
+  <w:num w:numId="5">
     <w:abstractNumId w:val="15"/>
   </w:num>
-  <w:num w:numId="6" w16cid:durableId="271784500">
+  <w:num w:numId="6">
     <w:abstractNumId w:val="31"/>
   </w:num>
-  <w:num w:numId="7" w16cid:durableId="496073785">
+  <w:num w:numId="7">
     <w:abstractNumId w:val="4"/>
   </w:num>
-  <w:num w:numId="8" w16cid:durableId="1462378335">
+  <w:num w:numId="8">
     <w:abstractNumId w:val="13"/>
   </w:num>
-  <w:num w:numId="9" w16cid:durableId="304314411">
+  <w:num w:numId="9">
     <w:abstractNumId w:val="11"/>
   </w:num>
-  <w:num w:numId="10" w16cid:durableId="1593664960">
+  <w:num w:numId="10">
     <w:abstractNumId w:val="9"/>
   </w:num>
-  <w:num w:numId="11" w16cid:durableId="310911286">
+  <w:num w:numId="11">
     <w:abstractNumId w:val="24"/>
   </w:num>
-  <w:num w:numId="12" w16cid:durableId="1451629199">
+  <w:num w:numId="12">
     <w:abstractNumId w:val="21"/>
   </w:num>
-  <w:num w:numId="13" w16cid:durableId="1268001063">
+  <w:num w:numId="13">
     <w:abstractNumId w:val="5"/>
   </w:num>
-  <w:num w:numId="14" w16cid:durableId="58988513">
+  <w:num w:numId="14">
     <w:abstractNumId w:val="20"/>
   </w:num>
-  <w:num w:numId="15" w16cid:durableId="526329746">
+  <w:num w:numId="15">
     <w:abstractNumId w:val="27"/>
   </w:num>
-  <w:num w:numId="16" w16cid:durableId="1724871473">
+  <w:num w:numId="16">
     <w:abstractNumId w:val="2"/>
   </w:num>
-  <w:num w:numId="17" w16cid:durableId="627976003">
+  <w:num w:numId="17">
     <w:abstractNumId w:val="28"/>
   </w:num>
-  <w:num w:numId="18" w16cid:durableId="700859902">
+  <w:num w:numId="18">
     <w:abstractNumId w:val="19"/>
   </w:num>
-  <w:num w:numId="19" w16cid:durableId="1890799189">
+  <w:num w:numId="19">
     <w:abstractNumId w:val="8"/>
   </w:num>
-  <w:num w:numId="20" w16cid:durableId="2115785049">
+  <w:num w:numId="20">
     <w:abstractNumId w:val="17"/>
   </w:num>
-  <w:num w:numId="21" w16cid:durableId="1261259235">
+  <w:num w:numId="21">
     <w:abstractNumId w:val="6"/>
   </w:num>
-  <w:num w:numId="22" w16cid:durableId="335352906">
+  <w:num w:numId="22">
     <w:abstractNumId w:val="3"/>
   </w:num>
-  <w:num w:numId="23" w16cid:durableId="2042127665">
+  <w:num w:numId="23">
     <w:abstractNumId w:val="10"/>
   </w:num>
-  <w:num w:numId="24" w16cid:durableId="255142307">
+  <w:num w:numId="24">
     <w:abstractNumId w:val="26"/>
   </w:num>
-  <w:num w:numId="25" w16cid:durableId="2030443243">
+  <w:num w:numId="25">
     <w:abstractNumId w:val="1"/>
   </w:num>
-  <w:num w:numId="26" w16cid:durableId="626207561">
+  <w:num w:numId="26">
     <w:abstractNumId w:val="16"/>
   </w:num>
-  <w:num w:numId="27" w16cid:durableId="1913150925">
+  <w:num w:numId="27">
     <w:abstractNumId w:val="23"/>
   </w:num>
-  <w:num w:numId="28" w16cid:durableId="173040367">
+  <w:num w:numId="28">
     <w:abstractNumId w:val="18"/>
   </w:num>
-  <w:num w:numId="29" w16cid:durableId="2092698767">
+  <w:num w:numId="29">
     <w:abstractNumId w:val="29"/>
   </w:num>
-  <w:num w:numId="30" w16cid:durableId="1573350871">
+  <w:num w:numId="30">
     <w:abstractNumId w:val="0"/>
   </w:num>
-  <w:num w:numId="31" w16cid:durableId="884027721">
+  <w:num w:numId="31">
     <w:abstractNumId w:val="22"/>
   </w:num>
-  <w:num w:numId="32" w16cid:durableId="577861807">
+  <w:num w:numId="32">
     <w:abstractNumId w:val="14"/>
   </w:num>
 </w:numbering>
 </file>
 
 <file path=word/styles.xml><?xml version="1.0" encoding="utf-8"?>
-<w:styles xmlns:mc="http://schemas.openxmlformats.org/markup-compatibility/2006" xmlns:r="http://schemas.openxmlformats.org/officeDocument/2006/relationships" xmlns:w="http://schemas.openxmlformats.org/wordprocessingml/2006/main" xmlns:w14="http://schemas.microsoft.com/office/word/2010/wordml" xmlns:w15="http://schemas.microsoft.com/office/word/2012/wordml" xmlns:w16cex="http://schemas.microsoft.com/office/word/2018/wordml/cex" xmlns:w16cid="http://schemas.microsoft.com/office/word/2016/wordml/cid" xmlns:w16="http://schemas.microsoft.com/office/word/2018/wordml" xmlns:w16sdtdh="http://schemas.microsoft.com/office/word/2020/wordml/sdtdatahash" xmlns:w16se="http://schemas.microsoft.com/office/word/2015/wordml/symex" mc:Ignorable="w14 w15 w16se w16cid w16 w16cex w16sdtdh">
+<w:styles xmlns:mc="http://schemas.openxmlformats.org/markup-compatibility/2006" xmlns:r="http://schemas.openxmlformats.org/officeDocument/2006/relationships" xmlns:w="http://schemas.openxmlformats.org/wordprocessingml/2006/main" xmlns:w14="http://schemas.microsoft.com/office/word/2010/wordml" xmlns:w15="http://schemas.microsoft.com/office/word/2012/wordml" mc:Ignorable="w14 w15">
   <w:docDefaults>
     <w:rPrDefault>
       <w:rPr>
@@ -34985,7 +35688,7 @@
       </w:pPr>
     </w:pPrDefault>
   </w:docDefaults>
-  <w:latentStyles w:defLockedState="0" w:defUIPriority="99" w:defSemiHidden="0" w:defUnhideWhenUsed="0" w:defQFormat="0" w:count="376">
+  <w:latentStyles w:defLockedState="0" w:defUIPriority="99" w:defSemiHidden="0" w:defUnhideWhenUsed="0" w:defQFormat="0" w:count="371">
     <w:lsdException w:name="Normal" w:uiPriority="0" w:qFormat="1"/>
     <w:lsdException w:name="heading 1" w:uiPriority="9" w:qFormat="1"/>
     <w:lsdException w:name="heading 2" w:semiHidden="1" w:uiPriority="9" w:unhideWhenUsed="1" w:qFormat="1"/>
@@ -35357,11 +36060,6 @@
     <w:lsdException w:name="List Table 5 Dark Accent 6" w:uiPriority="50"/>
     <w:lsdException w:name="List Table 6 Colorful Accent 6" w:uiPriority="51"/>
     <w:lsdException w:name="List Table 7 Colorful Accent 6" w:uiPriority="52"/>
-    <w:lsdException w:name="Mention" w:semiHidden="1" w:unhideWhenUsed="1"/>
-    <w:lsdException w:name="Smart Hyperlink" w:semiHidden="1" w:unhideWhenUsed="1"/>
-    <w:lsdException w:name="Hashtag" w:semiHidden="1" w:unhideWhenUsed="1"/>
-    <w:lsdException w:name="Unresolved Mention" w:semiHidden="1" w:unhideWhenUsed="1"/>
-    <w:lsdException w:name="Smart Link" w:semiHidden="1" w:unhideWhenUsed="1"/>
   </w:latentStyles>
   <w:style w:type="paragraph" w:default="1" w:styleId="Normal">
     <w:name w:val="Normal"/>
@@ -35621,6 +36319,7 @@
       <w:spacing w:after="0" w:line="240" w:lineRule="auto"/>
     </w:pPr>
     <w:tblPr>
+      <w:tblInd w:w="0" w:type="dxa"/>
       <w:tblBorders>
         <w:top w:val="single" w:sz="4" w:space="0" w:color="auto"/>
         <w:left w:val="single" w:sz="4" w:space="0" w:color="auto"/>
@@ -35629,6 +36328,12 @@
         <w:insideH w:val="single" w:sz="4" w:space="0" w:color="auto"/>
         <w:insideV w:val="single" w:sz="4" w:space="0" w:color="auto"/>
       </w:tblBorders>
+      <w:tblCellMar>
+        <w:top w:w="0" w:type="dxa"/>
+        <w:left w:w="108" w:type="dxa"/>
+        <w:bottom w:w="0" w:type="dxa"/>
+        <w:right w:w="108" w:type="dxa"/>
+      </w:tblCellMar>
     </w:tblPr>
   </w:style>
   <w:style w:type="character" w:styleId="Hyperlink">
@@ -35722,6 +36427,7 @@
       <w:spacing w:after="0" w:line="240" w:lineRule="auto"/>
     </w:pPr>
     <w:tblPr>
+      <w:tblInd w:w="0" w:type="dxa"/>
       <w:tblBorders>
         <w:top w:val="single" w:sz="4" w:space="0" w:color="auto"/>
         <w:left w:val="single" w:sz="4" w:space="0" w:color="auto"/>
@@ -35730,6 +36436,12 @@
         <w:insideH w:val="single" w:sz="4" w:space="0" w:color="auto"/>
         <w:insideV w:val="single" w:sz="4" w:space="0" w:color="auto"/>
       </w:tblBorders>
+      <w:tblCellMar>
+        <w:top w:w="0" w:type="dxa"/>
+        <w:left w:w="108" w:type="dxa"/>
+        <w:bottom w:w="0" w:type="dxa"/>
+        <w:right w:w="108" w:type="dxa"/>
+      </w:tblCellMar>
     </w:tblPr>
   </w:style>
 </w:styles>
@@ -36031,15 +36743,6 @@
 </file>
 
 <file path=customXml/item1.xml><?xml version="1.0" encoding="utf-8"?>
-<?mso-contentType ?>
-<FormTemplates xmlns="http://schemas.microsoft.com/sharepoint/v3/contenttype/forms">
-  <Display>DocumentLibraryForm</Display>
-  <Edit>DocumentLibraryForm</Edit>
-  <New>DocumentLibraryForm</New>
-</FormTemplates>
-</file>
-
-<file path=customXml/item2.xml><?xml version="1.0" encoding="utf-8"?>
 <ct:contentTypeSchema xmlns:ct="http://schemas.microsoft.com/office/2006/metadata/contentType" xmlns:ma="http://schemas.microsoft.com/office/2006/metadata/properties/metaAttributes" ct:_="" ma:_="" ma:contentTypeName="Document" ma:contentTypeID="0x010100A99E99734613834D994033D286323A2E" ma:contentTypeVersion="4" ma:contentTypeDescription="Create a new document." ma:contentTypeScope="" ma:versionID="24cf6a154d5106786d9f9604cf862387">
   <xsd:schema xmlns:xsd="http://www.w3.org/2001/XMLSchema" xmlns:xs="http://www.w3.org/2001/XMLSchema" xmlns:p="http://schemas.microsoft.com/office/2006/metadata/properties" xmlns:ns2="c8d287d4-7275-40a7-bdc0-ecba448686b5" targetNamespace="http://schemas.microsoft.com/office/2006/metadata/properties" ma:root="true" ma:fieldsID="a4864601563f92c51efe23bad612a666" ns2:_="">
     <xsd:import namespace="c8d287d4-7275-40a7-bdc0-ecba448686b5"/>
@@ -36185,25 +36888,26 @@
 </ct:contentTypeSchema>
 </file>
 
-<file path=customXml/item3.xml><?xml version="1.0" encoding="utf-8"?>
-<b:Sources xmlns:b="http://schemas.openxmlformats.org/officeDocument/2006/bibliography" xmlns="http://schemas.openxmlformats.org/officeDocument/2006/bibliography" SelectedStyle="\APASixthEditionOfficeOnline.xsl" StyleName="APA" Version="6"/>
-</file>
-
-<file path=customXml/item4.xml><?xml version="1.0" encoding="utf-8"?>
+<file path=customXml/item2.xml><?xml version="1.0" encoding="utf-8"?>
 <p:properties xmlns:p="http://schemas.microsoft.com/office/2006/metadata/properties" xmlns:xsi="http://www.w3.org/2001/XMLSchema-instance" xmlns:pc="http://schemas.microsoft.com/office/infopath/2007/PartnerControls">
   <documentManagement/>
 </p:properties>
 </file>
 
-<file path=customXml/itemProps1.xml><?xml version="1.0" encoding="utf-8"?>
-<ds:datastoreItem xmlns:ds="http://schemas.openxmlformats.org/officeDocument/2006/customXml" ds:itemID="{F0B23253-3AB4-421B-AAED-191AD4FFAFEC}">
-  <ds:schemaRefs>
-    <ds:schemaRef ds:uri="http://schemas.microsoft.com/sharepoint/v3/contenttype/forms"/>
-  </ds:schemaRefs>
-</ds:datastoreItem>
+<file path=customXml/item3.xml><?xml version="1.0" encoding="utf-8"?>
+<?mso-contentType ?>
+<FormTemplates xmlns="http://schemas.microsoft.com/sharepoint/v3/contenttype/forms">
+  <Display>DocumentLibraryForm</Display>
+  <Edit>DocumentLibraryForm</Edit>
+  <New>DocumentLibraryForm</New>
+</FormTemplates>
 </file>
 
-<file path=customXml/itemProps2.xml><?xml version="1.0" encoding="utf-8"?>
+<file path=customXml/item4.xml><?xml version="1.0" encoding="utf-8"?>
+<b:Sources xmlns:b="http://schemas.openxmlformats.org/officeDocument/2006/bibliography" xmlns="http://schemas.openxmlformats.org/officeDocument/2006/bibliography" SelectedStyle="\APASixthEditionOfficeOnline.xsl" StyleName="APA" Version="6"/>
+</file>
+
+<file path=customXml/itemProps1.xml><?xml version="1.0" encoding="utf-8"?>
 <ds:datastoreItem xmlns:ds="http://schemas.openxmlformats.org/officeDocument/2006/customXml" ds:itemID="{2B398AC0-E7A5-4A63-80FE-36BA717000A5}">
   <ds:schemaRefs>
     <ds:schemaRef ds:uri="http://schemas.microsoft.com/office/2006/metadata/contentType"/>
@@ -36221,19 +36925,27 @@
 </ds:datastoreItem>
 </file>
 
-<file path=customXml/itemProps3.xml><?xml version="1.0" encoding="utf-8"?>
-<ds:datastoreItem xmlns:ds="http://schemas.openxmlformats.org/officeDocument/2006/customXml" ds:itemID="{EFD9C994-5D8E-4399-8DC9-DA8A82AF9013}">
-  <ds:schemaRefs>
-    <ds:schemaRef ds:uri="http://schemas.openxmlformats.org/officeDocument/2006/bibliography"/>
-  </ds:schemaRefs>
-</ds:datastoreItem>
-</file>
-
-<file path=customXml/itemProps4.xml><?xml version="1.0" encoding="utf-8"?>
+<file path=customXml/itemProps2.xml><?xml version="1.0" encoding="utf-8"?>
 <ds:datastoreItem xmlns:ds="http://schemas.openxmlformats.org/officeDocument/2006/customXml" ds:itemID="{5BC18640-839A-4992-9661-F60C982BCC1A}">
   <ds:schemaRefs>
     <ds:schemaRef ds:uri="http://schemas.microsoft.com/office/2006/metadata/properties"/>
     <ds:schemaRef ds:uri="http://schemas.microsoft.com/office/infopath/2007/PartnerControls"/>
   </ds:schemaRefs>
 </ds:datastoreItem>
+</file>
+
+<file path=customXml/itemProps3.xml><?xml version="1.0" encoding="utf-8"?>
+<ds:datastoreItem xmlns:ds="http://schemas.openxmlformats.org/officeDocument/2006/customXml" ds:itemID="{F0B23253-3AB4-421B-AAED-191AD4FFAFEC}">
+  <ds:schemaRefs>
+    <ds:schemaRef ds:uri="http://schemas.microsoft.com/sharepoint/v3/contenttype/forms"/>
+  </ds:schemaRefs>
+</ds:datastoreItem>
+</file>
+
+<file path=customXml/itemProps4.xml><?xml version="1.0" encoding="utf-8"?>
+<ds:datastoreItem xmlns:ds="http://schemas.openxmlformats.org/officeDocument/2006/customXml" ds:itemID="{56A7256C-BF1E-46FD-B566-053FCB195B73}">
+  <ds:schemaRefs>
+    <ds:schemaRef ds:uri="http://schemas.openxmlformats.org/officeDocument/2006/bibliography"/>
+  </ds:schemaRefs>
+</ds:datastoreItem>
 </file>
</xml_diff>